<commit_message>
Boss has health and disappears after 3 hits
</commit_message>
<xml_diff>
--- a/To Do.docx
+++ b/To Do.docx
@@ -35,6 +35,7 @@
           <w:color w:val="000000"/>
         </w:rPr>
       </w:pPr>
+      <w:proofErr w:type="gramStart"/>
       <w:r>
         <w:rPr>
           <w:rFonts w:ascii="Calibri" w:eastAsia="Times New Roman" w:hAnsi="Calibri" w:cs="Times New Roman"/>
@@ -42,7 +43,17 @@
           <w:bCs/>
           <w:color w:val="000000"/>
         </w:rPr>
-        <w:t>Bullet collision on boss, which damages him (changes his color)</w:t>
+        <w:t>display</w:t>
+      </w:r>
+      <w:proofErr w:type="gramEnd"/>
+      <w:r>
+        <w:rPr>
+          <w:rFonts w:ascii="Calibri" w:eastAsia="Times New Roman" w:hAnsi="Calibri" w:cs="Times New Roman"/>
+          <w:b/>
+          <w:bCs/>
+          <w:color w:val="000000"/>
+        </w:rPr>
+        <w:t xml:space="preserve"> your own health bar (or one hit you're dead?)</w:t>
       </w:r>
     </w:p>
     <w:p>
@@ -66,7 +77,7 @@
           <w:bCs/>
           <w:color w:val="000000"/>
         </w:rPr>
-        <w:t>Make the boss' health indicator simply be the color of him?</w:t>
+        <w:t>Screen turns red as you're hit, health regenerates?</w:t>
       </w:r>
     </w:p>
     <w:p>
@@ -90,7 +101,83 @@
           <w:bCs/>
           <w:color w:val="000000"/>
         </w:rPr>
-        <w:t>Splash screen (intro, beat level, beat game)</w:t>
+        <w:t>COLLISIONS</w:t>
+      </w:r>
+    </w:p>
+    <w:p>
+      <w:pPr>
+        <w:numPr>
+          <w:ilvl w:val="1"/>
+          <w:numId w:val="2"/>
+        </w:numPr>
+        <w:spacing w:after="0" w:line="240" w:lineRule="auto"/>
+        <w:ind w:left="1080"/>
+        <w:textAlignment w:val="center"/>
+        <w:rPr>
+          <w:rFonts w:ascii="Calibri" w:eastAsia="Times New Roman" w:hAnsi="Calibri" w:cs="Times New Roman"/>
+          <w:color w:val="000000"/>
+        </w:rPr>
+      </w:pPr>
+      <w:r>
+        <w:rPr>
+          <w:rFonts w:ascii="Calibri" w:eastAsia="Times New Roman" w:hAnsi="Calibri" w:cs="Times New Roman"/>
+          <w:b/>
+          <w:bCs/>
+          <w:color w:val="000000"/>
+        </w:rPr>
+        <w:t>Will his laser kill his own protection?</w:t>
+      </w:r>
+    </w:p>
+    <w:p>
+      <w:pPr>
+        <w:numPr>
+          <w:ilvl w:val="1"/>
+          <w:numId w:val="2"/>
+        </w:numPr>
+        <w:spacing w:after="0" w:line="240" w:lineRule="auto"/>
+        <w:ind w:left="1080"/>
+        <w:textAlignment w:val="center"/>
+        <w:rPr>
+          <w:rFonts w:ascii="Calibri" w:eastAsia="Times New Roman" w:hAnsi="Calibri" w:cs="Times New Roman"/>
+          <w:color w:val="000000"/>
+        </w:rPr>
+      </w:pPr>
+      <w:r>
+        <w:rPr>
+          <w:rFonts w:ascii="Calibri" w:eastAsia="Times New Roman" w:hAnsi="Calibri" w:cs="Times New Roman"/>
+          <w:b/>
+          <w:bCs/>
+          <w:color w:val="000000"/>
+        </w:rPr>
+        <w:t>Bullet collisions on whatever the protective stuff will be</w:t>
+      </w:r>
+    </w:p>
+    <w:p>
+      <w:pPr>
+        <w:spacing w:after="0" w:line="240" w:lineRule="auto"/>
+        <w:textAlignment w:val="center"/>
+        <w:rPr>
+          <w:rFonts w:ascii="Calibri" w:eastAsia="Times New Roman" w:hAnsi="Calibri" w:cs="Times New Roman"/>
+          <w:color w:val="000000"/>
+        </w:rPr>
+      </w:pPr>
+      <w:r>
+        <w:rPr>
+          <w:rFonts w:ascii="Calibri" w:eastAsia="Times New Roman" w:hAnsi="Calibri" w:cs="Times New Roman"/>
+          <w:b/>
+          <w:bCs/>
+          <w:color w:val="000000"/>
+        </w:rPr>
+        <w:t xml:space="preserve">                      </w:t>
+      </w:r>
+      <w:r>
+        <w:rPr>
+          <w:rFonts w:ascii="Calibri" w:eastAsia="Times New Roman" w:hAnsi="Calibri" w:cs="Times New Roman"/>
+          <w:b/>
+          <w:bCs/>
+          <w:color w:val="000000"/>
+        </w:rPr>
+        <w:t>Change boss color on successive hits</w:t>
       </w:r>
     </w:p>
     <w:p>
@@ -107,7 +194,6 @@
           <w:color w:val="000000"/>
         </w:rPr>
       </w:pPr>
-      <w:proofErr w:type="gramStart"/>
       <w:r>
         <w:rPr>
           <w:rFonts w:ascii="Calibri" w:eastAsia="Times New Roman" w:hAnsi="Calibri" w:cs="Times New Roman"/>
@@ -115,41 +201,7 @@
           <w:bCs/>
           <w:color w:val="000000"/>
         </w:rPr>
-        <w:t>display</w:t>
-      </w:r>
-      <w:proofErr w:type="gramEnd"/>
-      <w:r>
-        <w:rPr>
-          <w:rFonts w:ascii="Calibri" w:eastAsia="Times New Roman" w:hAnsi="Calibri" w:cs="Times New Roman"/>
-          <w:b/>
-          <w:bCs/>
-          <w:color w:val="000000"/>
-        </w:rPr>
-        <w:t xml:space="preserve"> your own health bar (or one hit you're dead?)</w:t>
-      </w:r>
-    </w:p>
-    <w:p>
-      <w:pPr>
-        <w:numPr>
-          <w:ilvl w:val="1"/>
-          <w:numId w:val="2"/>
-        </w:numPr>
-        <w:spacing w:after="0" w:line="240" w:lineRule="auto"/>
-        <w:ind w:left="1080"/>
-        <w:textAlignment w:val="center"/>
-        <w:rPr>
-          <w:rFonts w:ascii="Calibri" w:eastAsia="Times New Roman" w:hAnsi="Calibri" w:cs="Times New Roman"/>
-          <w:color w:val="000000"/>
-        </w:rPr>
-      </w:pPr>
-      <w:r>
-        <w:rPr>
-          <w:rFonts w:ascii="Calibri" w:eastAsia="Times New Roman" w:hAnsi="Calibri" w:cs="Times New Roman"/>
-          <w:b/>
-          <w:bCs/>
-          <w:color w:val="000000"/>
-        </w:rPr>
-        <w:t>Screen turns red as you're hit, health regenerates?</w:t>
+        <w:t xml:space="preserve">Bullet class </w:t>
       </w:r>
     </w:p>
     <w:p>
@@ -166,8 +218,6 @@
           <w:color w:val="000000"/>
         </w:rPr>
       </w:pPr>
-      <w:bookmarkStart w:id="0" w:name="_GoBack"/>
-      <w:bookmarkEnd w:id="0"/>
       <w:r>
         <w:rPr>
           <w:rFonts w:ascii="Calibri" w:eastAsia="Times New Roman" w:hAnsi="Calibri" w:cs="Times New Roman"/>
@@ -175,79 +225,7 @@
           <w:bCs/>
           <w:color w:val="000000"/>
         </w:rPr>
-        <w:t>COLLISIONS</w:t>
-      </w:r>
-    </w:p>
-    <w:p>
-      <w:pPr>
-        <w:numPr>
-          <w:ilvl w:val="1"/>
-          <w:numId w:val="2"/>
-        </w:numPr>
-        <w:spacing w:after="0" w:line="240" w:lineRule="auto"/>
-        <w:ind w:left="1080"/>
-        <w:textAlignment w:val="center"/>
-        <w:rPr>
-          <w:rFonts w:ascii="Calibri" w:eastAsia="Times New Roman" w:hAnsi="Calibri" w:cs="Times New Roman"/>
-          <w:color w:val="000000"/>
-        </w:rPr>
-      </w:pPr>
-      <w:r>
-        <w:rPr>
-          <w:rFonts w:ascii="Calibri" w:eastAsia="Times New Roman" w:hAnsi="Calibri" w:cs="Times New Roman"/>
-          <w:b/>
-          <w:bCs/>
-          <w:color w:val="000000"/>
-        </w:rPr>
-        <w:t>Will his laser kill his own protection?</w:t>
-      </w:r>
-    </w:p>
-    <w:p>
-      <w:pPr>
-        <w:numPr>
-          <w:ilvl w:val="1"/>
-          <w:numId w:val="2"/>
-        </w:numPr>
-        <w:spacing w:after="0" w:line="240" w:lineRule="auto"/>
-        <w:ind w:left="1080"/>
-        <w:textAlignment w:val="center"/>
-        <w:rPr>
-          <w:rFonts w:ascii="Calibri" w:eastAsia="Times New Roman" w:hAnsi="Calibri" w:cs="Times New Roman"/>
-          <w:color w:val="000000"/>
-        </w:rPr>
-      </w:pPr>
-      <w:r>
-        <w:rPr>
-          <w:rFonts w:ascii="Calibri" w:eastAsia="Times New Roman" w:hAnsi="Calibri" w:cs="Times New Roman"/>
-          <w:b/>
-          <w:bCs/>
-          <w:color w:val="000000"/>
-        </w:rPr>
-        <w:t>Bullet collisions on whatever the protective stuff will be</w:t>
-      </w:r>
-    </w:p>
-    <w:p>
-      <w:pPr>
-        <w:numPr>
-          <w:ilvl w:val="1"/>
-          <w:numId w:val="2"/>
-        </w:numPr>
-        <w:spacing w:after="0" w:line="240" w:lineRule="auto"/>
-        <w:ind w:left="1080"/>
-        <w:textAlignment w:val="center"/>
-        <w:rPr>
-          <w:rFonts w:ascii="Calibri" w:eastAsia="Times New Roman" w:hAnsi="Calibri" w:cs="Times New Roman"/>
-          <w:color w:val="000000"/>
-        </w:rPr>
-      </w:pPr>
-      <w:r>
-        <w:rPr>
-          <w:rFonts w:ascii="Calibri" w:eastAsia="Times New Roman" w:hAnsi="Calibri" w:cs="Times New Roman"/>
-          <w:b/>
-          <w:bCs/>
-          <w:color w:val="000000"/>
-        </w:rPr>
-        <w:t>Bullet collision on boss, decrease his health/change color</w:t>
+        <w:t>Regeneration of the protection layers (for level 2)</w:t>
       </w:r>
     </w:p>
     <w:p>
@@ -271,7 +249,7 @@
           <w:bCs/>
           <w:color w:val="000000"/>
         </w:rPr>
-        <w:t xml:space="preserve">Bullet class </w:t>
+        <w:t>Better meshes for rotation layers, boss, laser, bullets</w:t>
       </w:r>
     </w:p>
     <w:p>
@@ -295,7 +273,7 @@
           <w:bCs/>
           <w:color w:val="000000"/>
         </w:rPr>
-        <w:t>Better meshes for rotation layers, boss, laser, bullets</w:t>
+        <w:t>LIGHTING</w:t>
       </w:r>
     </w:p>
     <w:p>
@@ -317,9 +295,29 @@
           <w:rFonts w:ascii="Calibri" w:eastAsia="Times New Roman" w:hAnsi="Calibri" w:cs="Times New Roman"/>
           <w:b/>
           <w:bCs/>
-          <w:color w:val="000000"/>
-        </w:rPr>
-        <w:t>LIGHTING</w:t>
+          <w:i/>
+          <w:color w:val="000000"/>
+        </w:rPr>
+        <w:t xml:space="preserve">2 </w:t>
+      </w:r>
+      <w:r>
+        <w:rPr>
+          <w:rFonts w:ascii="Calibri" w:eastAsia="Times New Roman" w:hAnsi="Calibri" w:cs="Times New Roman"/>
+          <w:b/>
+          <w:bCs/>
+          <w:i/>
+          <w:color w:val="000000"/>
+        </w:rPr>
+        <w:t>Levels</w:t>
+      </w:r>
+      <w:r>
+        <w:rPr>
+          <w:rFonts w:ascii="Calibri" w:eastAsia="Times New Roman" w:hAnsi="Calibri" w:cs="Times New Roman"/>
+          <w:b/>
+          <w:bCs/>
+          <w:color w:val="000000"/>
+        </w:rPr>
+        <w:t>/winning conditions</w:t>
       </w:r>
     </w:p>
     <w:p>
@@ -340,20 +338,38 @@
         <w:rPr>
           <w:rFonts w:ascii="Calibri" w:eastAsia="Times New Roman" w:hAnsi="Calibri" w:cs="Times New Roman"/>
           <w:b/>
-          <w:bCs/>
-          <w:color w:val="000000"/>
-        </w:rPr>
-        <w:t>Levels/winning conditions</w:t>
+          <w:color w:val="000000"/>
+        </w:rPr>
+        <w:t>sounds</w:t>
+      </w:r>
+    </w:p>
+    <w:p>
+      <w:pPr>
+        <w:spacing w:after="0" w:line="240" w:lineRule="auto"/>
+        <w:textAlignment w:val="center"/>
+        <w:rPr>
+          <w:rFonts w:ascii="Calibri" w:eastAsia="Times New Roman" w:hAnsi="Calibri" w:cs="Times New Roman"/>
+          <w:b/>
+          <w:color w:val="000000"/>
+        </w:rPr>
+      </w:pPr>
+      <w:r>
+        <w:rPr>
+          <w:rFonts w:ascii="Calibri" w:eastAsia="Times New Roman" w:hAnsi="Calibri" w:cs="Times New Roman"/>
+          <w:b/>
+          <w:color w:val="000000"/>
+          <w:highlight w:val="yellow"/>
+        </w:rPr>
+        <w:t>Minor Stuff:</w:t>
       </w:r>
     </w:p>
     <w:p>
       <w:pPr>
         <w:numPr>
           <w:ilvl w:val="0"/>
-          <w:numId w:val="2"/>
+          <w:numId w:val="5"/>
         </w:numPr>
         <w:spacing w:after="0" w:line="240" w:lineRule="auto"/>
-        <w:ind w:left="540"/>
         <w:textAlignment w:val="center"/>
         <w:rPr>
           <w:rFonts w:ascii="Calibri" w:eastAsia="Times New Roman" w:hAnsi="Calibri" w:cs="Times New Roman"/>
@@ -367,17 +383,211 @@
           <w:bCs/>
           <w:color w:val="000000"/>
         </w:rPr>
-        <w:t>score</w:t>
-      </w:r>
-    </w:p>
-    <w:p>
-      <w:pPr>
-        <w:spacing w:after="0" w:line="240" w:lineRule="auto"/>
-        <w:rPr>
-          <w:rFonts w:ascii="Calibri" w:eastAsia="Times New Roman" w:hAnsi="Calibri" w:cs="Times New Roman"/>
-          <w:color w:val="000000"/>
-        </w:rPr>
-      </w:pPr>
+        <w:t>Splash screen (intro, beat level, beat game)</w:t>
+      </w:r>
+    </w:p>
+    <w:p>
+      <w:pPr>
+        <w:numPr>
+          <w:ilvl w:val="0"/>
+          <w:numId w:val="5"/>
+        </w:numPr>
+        <w:spacing w:after="0" w:line="240" w:lineRule="auto"/>
+        <w:textAlignment w:val="center"/>
+        <w:rPr>
+          <w:rFonts w:ascii="Calibri" w:eastAsia="Times New Roman" w:hAnsi="Calibri" w:cs="Times New Roman"/>
+          <w:color w:val="000000"/>
+        </w:rPr>
+      </w:pPr>
+      <w:r>
+        <w:rPr>
+          <w:rFonts w:ascii="Calibri" w:eastAsia="Times New Roman" w:hAnsi="Calibri" w:cs="Times New Roman"/>
+          <w:b/>
+          <w:bCs/>
+          <w:color w:val="000000"/>
+        </w:rPr>
+        <w:t>Score</w:t>
+      </w:r>
+    </w:p>
+    <w:p>
+      <w:pPr>
+        <w:numPr>
+          <w:ilvl w:val="0"/>
+          <w:numId w:val="5"/>
+        </w:numPr>
+        <w:spacing w:after="0" w:line="240" w:lineRule="auto"/>
+        <w:textAlignment w:val="center"/>
+        <w:rPr>
+          <w:rFonts w:ascii="Calibri" w:eastAsia="Times New Roman" w:hAnsi="Calibri" w:cs="Times New Roman"/>
+          <w:color w:val="000000"/>
+        </w:rPr>
+      </w:pPr>
+      <w:r>
+        <w:rPr>
+          <w:rFonts w:ascii="Calibri" w:eastAsia="Times New Roman" w:hAnsi="Calibri" w:cs="Times New Roman"/>
+          <w:bCs/>
+          <w:color w:val="000000"/>
+        </w:rPr>
+        <w:t xml:space="preserve">Peer </w:t>
+      </w:r>
+      <w:proofErr w:type="spellStart"/>
+      <w:r>
+        <w:rPr>
+          <w:rFonts w:ascii="Calibri" w:eastAsia="Times New Roman" w:hAnsi="Calibri" w:cs="Times New Roman"/>
+          <w:bCs/>
+          <w:color w:val="000000"/>
+        </w:rPr>
+        <w:t>evals</w:t>
+      </w:r>
+      <w:proofErr w:type="spellEnd"/>
+    </w:p>
+    <w:p>
+      <w:pPr>
+        <w:numPr>
+          <w:ilvl w:val="0"/>
+          <w:numId w:val="5"/>
+        </w:numPr>
+        <w:spacing w:after="0" w:line="240" w:lineRule="auto"/>
+        <w:textAlignment w:val="center"/>
+        <w:rPr>
+          <w:rFonts w:ascii="Calibri" w:eastAsia="Times New Roman" w:hAnsi="Calibri" w:cs="Times New Roman"/>
+          <w:color w:val="000000"/>
+        </w:rPr>
+      </w:pPr>
+      <w:r>
+        <w:rPr>
+          <w:rFonts w:ascii="Calibri" w:eastAsia="Times New Roman" w:hAnsi="Calibri" w:cs="Times New Roman"/>
+          <w:bCs/>
+          <w:color w:val="000000"/>
+        </w:rPr>
+        <w:t>One-page report about who did what, tools used for graphics and sound, appraisal of project (what’s good and what needs more work)</w:t>
+      </w:r>
+    </w:p>
+    <w:p>
+      <w:pPr>
+        <w:numPr>
+          <w:ilvl w:val="0"/>
+          <w:numId w:val="5"/>
+        </w:numPr>
+        <w:spacing w:after="0" w:line="240" w:lineRule="auto"/>
+        <w:textAlignment w:val="center"/>
+        <w:rPr>
+          <w:rFonts w:ascii="Calibri" w:eastAsia="Times New Roman" w:hAnsi="Calibri" w:cs="Times New Roman"/>
+          <w:color w:val="000000"/>
+        </w:rPr>
+      </w:pPr>
+      <w:r>
+        <w:rPr>
+          <w:rFonts w:ascii="Calibri" w:eastAsia="Times New Roman" w:hAnsi="Calibri" w:cs="Times New Roman"/>
+          <w:color w:val="000000"/>
+        </w:rPr>
+        <w:t>Filled-out rubric sheet</w:t>
+      </w:r>
+    </w:p>
+    <w:p>
+      <w:pPr>
+        <w:numPr>
+          <w:ilvl w:val="0"/>
+          <w:numId w:val="5"/>
+        </w:numPr>
+        <w:spacing w:after="0" w:line="240" w:lineRule="auto"/>
+        <w:textAlignment w:val="center"/>
+        <w:rPr>
+          <w:rFonts w:ascii="Calibri" w:eastAsia="Times New Roman" w:hAnsi="Calibri" w:cs="Times New Roman"/>
+          <w:b/>
+          <w:color w:val="000000"/>
+        </w:rPr>
+      </w:pPr>
+      <w:r>
+        <w:rPr>
+          <w:rFonts w:ascii="Calibri" w:eastAsia="Times New Roman" w:hAnsi="Calibri" w:cs="Times New Roman"/>
+          <w:b/>
+          <w:color w:val="000000"/>
+        </w:rPr>
+        <w:t>Video</w:t>
+      </w:r>
+    </w:p>
+    <w:p>
+      <w:pPr>
+        <w:numPr>
+          <w:ilvl w:val="0"/>
+          <w:numId w:val="5"/>
+        </w:numPr>
+        <w:spacing w:after="0" w:line="240" w:lineRule="auto"/>
+        <w:textAlignment w:val="center"/>
+        <w:rPr>
+          <w:rFonts w:ascii="Calibri" w:eastAsia="Times New Roman" w:hAnsi="Calibri" w:cs="Times New Roman"/>
+          <w:b/>
+          <w:color w:val="000000"/>
+        </w:rPr>
+      </w:pPr>
+      <w:r>
+        <w:rPr>
+          <w:rFonts w:ascii="Calibri" w:eastAsia="Times New Roman" w:hAnsi="Calibri" w:cs="Times New Roman"/>
+          <w:b/>
+          <w:color w:val="000000"/>
+          <w:highlight w:val="yellow"/>
+        </w:rPr>
+        <w:t xml:space="preserve">1 </w:t>
+      </w:r>
+      <w:proofErr w:type="spellStart"/>
+      <w:r>
+        <w:rPr>
+          <w:rFonts w:ascii="Calibri" w:eastAsia="Times New Roman" w:hAnsi="Calibri" w:cs="Times New Roman"/>
+          <w:b/>
+          <w:color w:val="000000"/>
+          <w:highlight w:val="yellow"/>
+        </w:rPr>
+        <w:t>mesh&amp;texture</w:t>
+      </w:r>
+      <w:proofErr w:type="spellEnd"/>
+      <w:r>
+        <w:rPr>
+          <w:rFonts w:ascii="Calibri" w:eastAsia="Times New Roman" w:hAnsi="Calibri" w:cs="Times New Roman"/>
+          <w:b/>
+          <w:color w:val="000000"/>
+          <w:highlight w:val="yellow"/>
+        </w:rPr>
+        <w:t>/person</w:t>
+      </w:r>
+      <w:r>
+        <w:rPr>
+          <w:rFonts w:ascii="Calibri" w:eastAsia="Times New Roman" w:hAnsi="Calibri" w:cs="Times New Roman"/>
+          <w:b/>
+          <w:color w:val="000000"/>
+        </w:rPr>
+        <w:t>, advanced techniques (</w:t>
+      </w:r>
+      <w:proofErr w:type="spellStart"/>
+      <w:r>
+        <w:rPr>
+          <w:rFonts w:ascii="Calibri" w:eastAsia="Times New Roman" w:hAnsi="Calibri" w:cs="Times New Roman"/>
+          <w:b/>
+          <w:color w:val="000000"/>
+        </w:rPr>
+        <w:t>billboarding</w:t>
+      </w:r>
+      <w:proofErr w:type="spellEnd"/>
+      <w:r>
+        <w:rPr>
+          <w:rFonts w:ascii="Calibri" w:eastAsia="Times New Roman" w:hAnsi="Calibri" w:cs="Times New Roman"/>
+          <w:b/>
+          <w:color w:val="000000"/>
+        </w:rPr>
+        <w:t>, lighting)</w:t>
+      </w:r>
+    </w:p>
+    <w:p>
+      <w:pPr>
+        <w:spacing w:after="0" w:line="240" w:lineRule="auto"/>
+        <w:textAlignment w:val="center"/>
+        <w:rPr>
+          <w:rFonts w:ascii="Calibri" w:eastAsia="Times New Roman" w:hAnsi="Calibri" w:cs="Times New Roman"/>
+          <w:color w:val="000000"/>
+        </w:rPr>
+      </w:pPr>
+      <w:bookmarkStart w:id="0" w:name="_GoBack"/>
+      <w:bookmarkEnd w:id="0"/>
     </w:p>
     <w:p>
       <w:pPr>
@@ -920,6 +1130,7 @@
           <w:rFonts w:ascii="Calibri" w:eastAsia="Times New Roman" w:hAnsi="Calibri" w:cs="Times New Roman"/>
           <w:color w:val="000000"/>
         </w:rPr>
+        <w:lastRenderedPageBreak/>
         <w:t xml:space="preserve">Have a bunch of really small flat squares whose position is at the origin, but then rotate them by small incremental amounts and then translate them out, so it will look </w:t>
       </w:r>
       <w:proofErr w:type="spellStart"/>
@@ -1001,6 +1212,119 @@
 <file path=word/numbering.xml><?xml version="1.0" encoding="utf-8"?>
 <w:numbering xmlns:wpc="http://schemas.microsoft.com/office/word/2010/wordprocessingCanvas" xmlns:mc="http://schemas.openxmlformats.org/markup-compatibility/2006" xmlns:o="urn:schemas-microsoft-com:office:office" xmlns:r="http://schemas.openxmlformats.org/officeDocument/2006/relationships" xmlns:m="http://schemas.openxmlformats.org/officeDocument/2006/math" xmlns:v="urn:schemas-microsoft-com:vml" xmlns:wp14="http://schemas.microsoft.com/office/word/2010/wordprocessingDrawing" xmlns:wp="http://schemas.openxmlformats.org/drawingml/2006/wordprocessingDrawing" xmlns:w10="urn:schemas-microsoft-com:office:word" xmlns:w="http://schemas.openxmlformats.org/wordprocessingml/2006/main" xmlns:w14="http://schemas.microsoft.com/office/word/2010/wordml" xmlns:w15="http://schemas.microsoft.com/office/word/2012/wordml" xmlns:wpg="http://schemas.microsoft.com/office/word/2010/wordprocessingGroup" xmlns:wpi="http://schemas.microsoft.com/office/word/2010/wordprocessingInk" xmlns:wne="http://schemas.microsoft.com/office/word/2006/wordml" xmlns:wps="http://schemas.microsoft.com/office/word/2010/wordprocessingShape" mc:Ignorable="w14 w15 wp14">
   <w:abstractNum w:abstractNumId="0">
+    <w:nsid w:val="0C8F080C"/>
+    <w:multiLevelType w:val="hybridMultilevel"/>
+    <w:tmpl w:val="CF92BE10"/>
+    <w:lvl w:ilvl="0" w:tplc="04090001">
+      <w:start w:val="1"/>
+      <w:numFmt w:val="bullet"/>
+      <w:lvlText w:val=""/>
+      <w:lvlJc w:val="left"/>
+      <w:pPr>
+        <w:ind w:left="1440" w:hanging="360"/>
+      </w:pPr>
+      <w:rPr>
+        <w:rFonts w:ascii="Symbol" w:hAnsi="Symbol" w:hint="default"/>
+      </w:rPr>
+    </w:lvl>
+    <w:lvl w:ilvl="1" w:tplc="04090003" w:tentative="1">
+      <w:start w:val="1"/>
+      <w:numFmt w:val="bullet"/>
+      <w:lvlText w:val="o"/>
+      <w:lvlJc w:val="left"/>
+      <w:pPr>
+        <w:ind w:left="2160" w:hanging="360"/>
+      </w:pPr>
+      <w:rPr>
+        <w:rFonts w:ascii="Courier New" w:hAnsi="Courier New" w:cs="Courier New" w:hint="default"/>
+      </w:rPr>
+    </w:lvl>
+    <w:lvl w:ilvl="2" w:tplc="04090005" w:tentative="1">
+      <w:start w:val="1"/>
+      <w:numFmt w:val="bullet"/>
+      <w:lvlText w:val=""/>
+      <w:lvlJc w:val="left"/>
+      <w:pPr>
+        <w:ind w:left="2880" w:hanging="360"/>
+      </w:pPr>
+      <w:rPr>
+        <w:rFonts w:ascii="Wingdings" w:hAnsi="Wingdings" w:hint="default"/>
+      </w:rPr>
+    </w:lvl>
+    <w:lvl w:ilvl="3" w:tplc="04090001" w:tentative="1">
+      <w:start w:val="1"/>
+      <w:numFmt w:val="bullet"/>
+      <w:lvlText w:val=""/>
+      <w:lvlJc w:val="left"/>
+      <w:pPr>
+        <w:ind w:left="3600" w:hanging="360"/>
+      </w:pPr>
+      <w:rPr>
+        <w:rFonts w:ascii="Symbol" w:hAnsi="Symbol" w:hint="default"/>
+      </w:rPr>
+    </w:lvl>
+    <w:lvl w:ilvl="4" w:tplc="04090003" w:tentative="1">
+      <w:start w:val="1"/>
+      <w:numFmt w:val="bullet"/>
+      <w:lvlText w:val="o"/>
+      <w:lvlJc w:val="left"/>
+      <w:pPr>
+        <w:ind w:left="4320" w:hanging="360"/>
+      </w:pPr>
+      <w:rPr>
+        <w:rFonts w:ascii="Courier New" w:hAnsi="Courier New" w:cs="Courier New" w:hint="default"/>
+      </w:rPr>
+    </w:lvl>
+    <w:lvl w:ilvl="5" w:tplc="04090005" w:tentative="1">
+      <w:start w:val="1"/>
+      <w:numFmt w:val="bullet"/>
+      <w:lvlText w:val=""/>
+      <w:lvlJc w:val="left"/>
+      <w:pPr>
+        <w:ind w:left="5040" w:hanging="360"/>
+      </w:pPr>
+      <w:rPr>
+        <w:rFonts w:ascii="Wingdings" w:hAnsi="Wingdings" w:hint="default"/>
+      </w:rPr>
+    </w:lvl>
+    <w:lvl w:ilvl="6" w:tplc="04090001" w:tentative="1">
+      <w:start w:val="1"/>
+      <w:numFmt w:val="bullet"/>
+      <w:lvlText w:val=""/>
+      <w:lvlJc w:val="left"/>
+      <w:pPr>
+        <w:ind w:left="5760" w:hanging="360"/>
+      </w:pPr>
+      <w:rPr>
+        <w:rFonts w:ascii="Symbol" w:hAnsi="Symbol" w:hint="default"/>
+      </w:rPr>
+    </w:lvl>
+    <w:lvl w:ilvl="7" w:tplc="04090003" w:tentative="1">
+      <w:start w:val="1"/>
+      <w:numFmt w:val="bullet"/>
+      <w:lvlText w:val="o"/>
+      <w:lvlJc w:val="left"/>
+      <w:pPr>
+        <w:ind w:left="6480" w:hanging="360"/>
+      </w:pPr>
+      <w:rPr>
+        <w:rFonts w:ascii="Courier New" w:hAnsi="Courier New" w:cs="Courier New" w:hint="default"/>
+      </w:rPr>
+    </w:lvl>
+    <w:lvl w:ilvl="8" w:tplc="04090005" w:tentative="1">
+      <w:start w:val="1"/>
+      <w:numFmt w:val="bullet"/>
+      <w:lvlText w:val=""/>
+      <w:lvlJc w:val="left"/>
+      <w:pPr>
+        <w:ind w:left="7200" w:hanging="360"/>
+      </w:pPr>
+      <w:rPr>
+        <w:rFonts w:ascii="Wingdings" w:hAnsi="Wingdings" w:hint="default"/>
+      </w:rPr>
+    </w:lvl>
+  </w:abstractNum>
+  <w:abstractNum w:abstractNumId="1">
     <w:nsid w:val="328E367A"/>
     <w:multiLevelType w:val="multilevel"/>
     <w:tmpl w:val="5232C658"/>
@@ -1149,7 +1473,233 @@
       </w:rPr>
     </w:lvl>
   </w:abstractNum>
-  <w:abstractNum w:abstractNumId="1">
+  <w:abstractNum w:abstractNumId="2">
+    <w:nsid w:val="419A7CCF"/>
+    <w:multiLevelType w:val="hybridMultilevel"/>
+    <w:tmpl w:val="D780E6A8"/>
+    <w:lvl w:ilvl="0" w:tplc="04090001">
+      <w:start w:val="1"/>
+      <w:numFmt w:val="bullet"/>
+      <w:lvlText w:val=""/>
+      <w:lvlJc w:val="left"/>
+      <w:pPr>
+        <w:ind w:left="720" w:hanging="360"/>
+      </w:pPr>
+      <w:rPr>
+        <w:rFonts w:ascii="Symbol" w:hAnsi="Symbol" w:hint="default"/>
+      </w:rPr>
+    </w:lvl>
+    <w:lvl w:ilvl="1" w:tplc="04090003" w:tentative="1">
+      <w:start w:val="1"/>
+      <w:numFmt w:val="bullet"/>
+      <w:lvlText w:val="o"/>
+      <w:lvlJc w:val="left"/>
+      <w:pPr>
+        <w:ind w:left="1440" w:hanging="360"/>
+      </w:pPr>
+      <w:rPr>
+        <w:rFonts w:ascii="Courier New" w:hAnsi="Courier New" w:cs="Courier New" w:hint="default"/>
+      </w:rPr>
+    </w:lvl>
+    <w:lvl w:ilvl="2" w:tplc="04090005" w:tentative="1">
+      <w:start w:val="1"/>
+      <w:numFmt w:val="bullet"/>
+      <w:lvlText w:val=""/>
+      <w:lvlJc w:val="left"/>
+      <w:pPr>
+        <w:ind w:left="2160" w:hanging="360"/>
+      </w:pPr>
+      <w:rPr>
+        <w:rFonts w:ascii="Wingdings" w:hAnsi="Wingdings" w:hint="default"/>
+      </w:rPr>
+    </w:lvl>
+    <w:lvl w:ilvl="3" w:tplc="04090001" w:tentative="1">
+      <w:start w:val="1"/>
+      <w:numFmt w:val="bullet"/>
+      <w:lvlText w:val=""/>
+      <w:lvlJc w:val="left"/>
+      <w:pPr>
+        <w:ind w:left="2880" w:hanging="360"/>
+      </w:pPr>
+      <w:rPr>
+        <w:rFonts w:ascii="Symbol" w:hAnsi="Symbol" w:hint="default"/>
+      </w:rPr>
+    </w:lvl>
+    <w:lvl w:ilvl="4" w:tplc="04090003" w:tentative="1">
+      <w:start w:val="1"/>
+      <w:numFmt w:val="bullet"/>
+      <w:lvlText w:val="o"/>
+      <w:lvlJc w:val="left"/>
+      <w:pPr>
+        <w:ind w:left="3600" w:hanging="360"/>
+      </w:pPr>
+      <w:rPr>
+        <w:rFonts w:ascii="Courier New" w:hAnsi="Courier New" w:cs="Courier New" w:hint="default"/>
+      </w:rPr>
+    </w:lvl>
+    <w:lvl w:ilvl="5" w:tplc="04090005" w:tentative="1">
+      <w:start w:val="1"/>
+      <w:numFmt w:val="bullet"/>
+      <w:lvlText w:val=""/>
+      <w:lvlJc w:val="left"/>
+      <w:pPr>
+        <w:ind w:left="4320" w:hanging="360"/>
+      </w:pPr>
+      <w:rPr>
+        <w:rFonts w:ascii="Wingdings" w:hAnsi="Wingdings" w:hint="default"/>
+      </w:rPr>
+    </w:lvl>
+    <w:lvl w:ilvl="6" w:tplc="04090001" w:tentative="1">
+      <w:start w:val="1"/>
+      <w:numFmt w:val="bullet"/>
+      <w:lvlText w:val=""/>
+      <w:lvlJc w:val="left"/>
+      <w:pPr>
+        <w:ind w:left="5040" w:hanging="360"/>
+      </w:pPr>
+      <w:rPr>
+        <w:rFonts w:ascii="Symbol" w:hAnsi="Symbol" w:hint="default"/>
+      </w:rPr>
+    </w:lvl>
+    <w:lvl w:ilvl="7" w:tplc="04090003" w:tentative="1">
+      <w:start w:val="1"/>
+      <w:numFmt w:val="bullet"/>
+      <w:lvlText w:val="o"/>
+      <w:lvlJc w:val="left"/>
+      <w:pPr>
+        <w:ind w:left="5760" w:hanging="360"/>
+      </w:pPr>
+      <w:rPr>
+        <w:rFonts w:ascii="Courier New" w:hAnsi="Courier New" w:cs="Courier New" w:hint="default"/>
+      </w:rPr>
+    </w:lvl>
+    <w:lvl w:ilvl="8" w:tplc="04090005" w:tentative="1">
+      <w:start w:val="1"/>
+      <w:numFmt w:val="bullet"/>
+      <w:lvlText w:val=""/>
+      <w:lvlJc w:val="left"/>
+      <w:pPr>
+        <w:ind w:left="6480" w:hanging="360"/>
+      </w:pPr>
+      <w:rPr>
+        <w:rFonts w:ascii="Wingdings" w:hAnsi="Wingdings" w:hint="default"/>
+      </w:rPr>
+    </w:lvl>
+  </w:abstractNum>
+  <w:abstractNum w:abstractNumId="3">
+    <w:nsid w:val="44F10905"/>
+    <w:multiLevelType w:val="hybridMultilevel"/>
+    <w:tmpl w:val="758E60E8"/>
+    <w:lvl w:ilvl="0" w:tplc="A29CBA88">
+      <w:numFmt w:val="bullet"/>
+      <w:lvlText w:val="-"/>
+      <w:lvlJc w:val="left"/>
+      <w:pPr>
+        <w:ind w:left="720" w:hanging="360"/>
+      </w:pPr>
+      <w:rPr>
+        <w:rFonts w:ascii="Calibri" w:eastAsia="Times New Roman" w:hAnsi="Calibri" w:cs="Times New Roman" w:hint="default"/>
+        <w:b/>
+      </w:rPr>
+    </w:lvl>
+    <w:lvl w:ilvl="1" w:tplc="04090003" w:tentative="1">
+      <w:start w:val="1"/>
+      <w:numFmt w:val="bullet"/>
+      <w:lvlText w:val="o"/>
+      <w:lvlJc w:val="left"/>
+      <w:pPr>
+        <w:ind w:left="1440" w:hanging="360"/>
+      </w:pPr>
+      <w:rPr>
+        <w:rFonts w:ascii="Courier New" w:hAnsi="Courier New" w:cs="Courier New" w:hint="default"/>
+      </w:rPr>
+    </w:lvl>
+    <w:lvl w:ilvl="2" w:tplc="04090005" w:tentative="1">
+      <w:start w:val="1"/>
+      <w:numFmt w:val="bullet"/>
+      <w:lvlText w:val=""/>
+      <w:lvlJc w:val="left"/>
+      <w:pPr>
+        <w:ind w:left="2160" w:hanging="360"/>
+      </w:pPr>
+      <w:rPr>
+        <w:rFonts w:ascii="Wingdings" w:hAnsi="Wingdings" w:hint="default"/>
+      </w:rPr>
+    </w:lvl>
+    <w:lvl w:ilvl="3" w:tplc="04090001" w:tentative="1">
+      <w:start w:val="1"/>
+      <w:numFmt w:val="bullet"/>
+      <w:lvlText w:val=""/>
+      <w:lvlJc w:val="left"/>
+      <w:pPr>
+        <w:ind w:left="2880" w:hanging="360"/>
+      </w:pPr>
+      <w:rPr>
+        <w:rFonts w:ascii="Symbol" w:hAnsi="Symbol" w:hint="default"/>
+      </w:rPr>
+    </w:lvl>
+    <w:lvl w:ilvl="4" w:tplc="04090003" w:tentative="1">
+      <w:start w:val="1"/>
+      <w:numFmt w:val="bullet"/>
+      <w:lvlText w:val="o"/>
+      <w:lvlJc w:val="left"/>
+      <w:pPr>
+        <w:ind w:left="3600" w:hanging="360"/>
+      </w:pPr>
+      <w:rPr>
+        <w:rFonts w:ascii="Courier New" w:hAnsi="Courier New" w:cs="Courier New" w:hint="default"/>
+      </w:rPr>
+    </w:lvl>
+    <w:lvl w:ilvl="5" w:tplc="04090005" w:tentative="1">
+      <w:start w:val="1"/>
+      <w:numFmt w:val="bullet"/>
+      <w:lvlText w:val=""/>
+      <w:lvlJc w:val="left"/>
+      <w:pPr>
+        <w:ind w:left="4320" w:hanging="360"/>
+      </w:pPr>
+      <w:rPr>
+        <w:rFonts w:ascii="Wingdings" w:hAnsi="Wingdings" w:hint="default"/>
+      </w:rPr>
+    </w:lvl>
+    <w:lvl w:ilvl="6" w:tplc="04090001" w:tentative="1">
+      <w:start w:val="1"/>
+      <w:numFmt w:val="bullet"/>
+      <w:lvlText w:val=""/>
+      <w:lvlJc w:val="left"/>
+      <w:pPr>
+        <w:ind w:left="5040" w:hanging="360"/>
+      </w:pPr>
+      <w:rPr>
+        <w:rFonts w:ascii="Symbol" w:hAnsi="Symbol" w:hint="default"/>
+      </w:rPr>
+    </w:lvl>
+    <w:lvl w:ilvl="7" w:tplc="04090003" w:tentative="1">
+      <w:start w:val="1"/>
+      <w:numFmt w:val="bullet"/>
+      <w:lvlText w:val="o"/>
+      <w:lvlJc w:val="left"/>
+      <w:pPr>
+        <w:ind w:left="5760" w:hanging="360"/>
+      </w:pPr>
+      <w:rPr>
+        <w:rFonts w:ascii="Courier New" w:hAnsi="Courier New" w:cs="Courier New" w:hint="default"/>
+      </w:rPr>
+    </w:lvl>
+    <w:lvl w:ilvl="8" w:tplc="04090005" w:tentative="1">
+      <w:start w:val="1"/>
+      <w:numFmt w:val="bullet"/>
+      <w:lvlText w:val=""/>
+      <w:lvlJc w:val="left"/>
+      <w:pPr>
+        <w:ind w:left="6480" w:hanging="360"/>
+      </w:pPr>
+      <w:rPr>
+        <w:rFonts w:ascii="Wingdings" w:hAnsi="Wingdings" w:hint="default"/>
+      </w:rPr>
+    </w:lvl>
+  </w:abstractNum>
+  <w:abstractNum w:abstractNumId="4">
     <w:nsid w:val="533E42E0"/>
     <w:multiLevelType w:val="multilevel"/>
     <w:tmpl w:val="8DE886E2"/>
@@ -1298,7 +1848,7 @@
       </w:rPr>
     </w:lvl>
   </w:abstractNum>
-  <w:abstractNum w:abstractNumId="2">
+  <w:abstractNum w:abstractNumId="5">
     <w:nsid w:val="63574215"/>
     <w:multiLevelType w:val="multilevel"/>
     <w:tmpl w:val="CE2ADD8A"/>
@@ -1448,13 +1998,22 @@
     </w:lvl>
   </w:abstractNum>
   <w:num w:numId="1">
+    <w:abstractNumId w:val="1"/>
+  </w:num>
+  <w:num w:numId="2">
+    <w:abstractNumId w:val="5"/>
+  </w:num>
+  <w:num w:numId="3">
+    <w:abstractNumId w:val="4"/>
+  </w:num>
+  <w:num w:numId="4">
     <w:abstractNumId w:val="0"/>
   </w:num>
-  <w:num w:numId="2">
+  <w:num w:numId="5">
     <w:abstractNumId w:val="2"/>
   </w:num>
-  <w:num w:numId="3">
-    <w:abstractNumId w:val="1"/>
+  <w:num w:numId="6">
+    <w:abstractNumId w:val="3"/>
   </w:num>
 </w:numbering>
 </file>
@@ -1896,6 +2455,17 @@
       <w:szCs w:val="24"/>
     </w:rPr>
   </w:style>
+  <w:style w:type="paragraph" w:styleId="ListParagraph">
+    <w:name w:val="List Paragraph"/>
+    <w:basedOn w:val="Normal"/>
+    <w:uiPriority w:val="34"/>
+    <w:qFormat/>
+    <w:rsid w:val="00D24C55"/>
+    <w:pPr>
+      <w:ind w:left="720"/>
+      <w:contextualSpacing/>
+    </w:pPr>
+  </w:style>
 </w:styles>
 </file>
 

</xml_diff>

<commit_message>
Created a good temporary layer scheme
I mainly did this because it was kind of a fun exercise, but it's a good
fallback if for whatever reason we can't get Ethan's "shells" to work
</commit_message>
<xml_diff>
--- a/To Do.docx
+++ b/To Do.docx
@@ -35,7 +35,6 @@
           <w:color w:val="000000"/>
         </w:rPr>
       </w:pPr>
-      <w:proofErr w:type="gramStart"/>
       <w:r>
         <w:rPr>
           <w:rFonts w:ascii="Calibri" w:eastAsia="Times New Roman" w:hAnsi="Calibri" w:cs="Times New Roman"/>
@@ -43,17 +42,7 @@
           <w:bCs/>
           <w:color w:val="000000"/>
         </w:rPr>
-        <w:t>display</w:t>
-      </w:r>
-      <w:proofErr w:type="gramEnd"/>
-      <w:r>
-        <w:rPr>
-          <w:rFonts w:ascii="Calibri" w:eastAsia="Times New Roman" w:hAnsi="Calibri" w:cs="Times New Roman"/>
-          <w:b/>
-          <w:bCs/>
-          <w:color w:val="000000"/>
-        </w:rPr>
-        <w:t xml:space="preserve"> your own health bar (or one hit you're dead?)</w:t>
+        <w:t>display your own health bar (or one hit you're dead?)</w:t>
       </w:r>
     </w:p>
     <w:p>
@@ -201,8 +190,10 @@
           <w:bCs/>
           <w:color w:val="000000"/>
         </w:rPr>
-        <w:t xml:space="preserve">Bullet class </w:t>
-      </w:r>
+        <w:t>Diagonal rotations</w:t>
+      </w:r>
+      <w:bookmarkStart w:id="0" w:name="_GoBack"/>
+      <w:bookmarkEnd w:id="0"/>
     </w:p>
     <w:p>
       <w:pPr>
@@ -428,18 +419,8 @@
           <w:bCs/>
           <w:color w:val="000000"/>
         </w:rPr>
-        <w:t xml:space="preserve">Peer </w:t>
-      </w:r>
-      <w:proofErr w:type="spellStart"/>
-      <w:r>
-        <w:rPr>
-          <w:rFonts w:ascii="Calibri" w:eastAsia="Times New Roman" w:hAnsi="Calibri" w:cs="Times New Roman"/>
-          <w:bCs/>
-          <w:color w:val="000000"/>
-        </w:rPr>
-        <w:t>evals</w:t>
-      </w:r>
-      <w:proofErr w:type="spellEnd"/>
+        <w:t>Peer evals</w:t>
+      </w:r>
     </w:p>
     <w:p>
       <w:pPr>
@@ -528,93 +509,43 @@
           <w:color w:val="000000"/>
           <w:highlight w:val="yellow"/>
         </w:rPr>
-        <w:t xml:space="preserve">1 </w:t>
-      </w:r>
-      <w:proofErr w:type="spellStart"/>
-      <w:r>
-        <w:rPr>
-          <w:rFonts w:ascii="Calibri" w:eastAsia="Times New Roman" w:hAnsi="Calibri" w:cs="Times New Roman"/>
-          <w:b/>
-          <w:color w:val="000000"/>
-          <w:highlight w:val="yellow"/>
-        </w:rPr>
-        <w:t>mesh&amp;texture</w:t>
-      </w:r>
-      <w:proofErr w:type="spellEnd"/>
-      <w:r>
-        <w:rPr>
-          <w:rFonts w:ascii="Calibri" w:eastAsia="Times New Roman" w:hAnsi="Calibri" w:cs="Times New Roman"/>
-          <w:b/>
-          <w:color w:val="000000"/>
-          <w:highlight w:val="yellow"/>
-        </w:rPr>
-        <w:t>/person</w:t>
-      </w:r>
-      <w:r>
-        <w:rPr>
-          <w:rFonts w:ascii="Calibri" w:eastAsia="Times New Roman" w:hAnsi="Calibri" w:cs="Times New Roman"/>
-          <w:b/>
-          <w:color w:val="000000"/>
-        </w:rPr>
-        <w:t>, advanced techniques (</w:t>
-      </w:r>
-      <w:proofErr w:type="spellStart"/>
-      <w:r>
-        <w:rPr>
-          <w:rFonts w:ascii="Calibri" w:eastAsia="Times New Roman" w:hAnsi="Calibri" w:cs="Times New Roman"/>
-          <w:b/>
-          <w:color w:val="000000"/>
-        </w:rPr>
-        <w:t>billboarding</w:t>
-      </w:r>
-      <w:proofErr w:type="spellEnd"/>
-      <w:r>
-        <w:rPr>
-          <w:rFonts w:ascii="Calibri" w:eastAsia="Times New Roman" w:hAnsi="Calibri" w:cs="Times New Roman"/>
-          <w:b/>
-          <w:color w:val="000000"/>
-        </w:rPr>
-        <w:t>, lighting)</w:t>
-      </w:r>
-    </w:p>
-    <w:p>
-      <w:pPr>
-        <w:spacing w:after="0" w:line="240" w:lineRule="auto"/>
-        <w:textAlignment w:val="center"/>
-        <w:rPr>
-          <w:rFonts w:ascii="Calibri" w:eastAsia="Times New Roman" w:hAnsi="Calibri" w:cs="Times New Roman"/>
-          <w:color w:val="000000"/>
-        </w:rPr>
-      </w:pPr>
-      <w:bookmarkStart w:id="0" w:name="_GoBack"/>
-      <w:bookmarkEnd w:id="0"/>
-    </w:p>
-    <w:p>
-      <w:pPr>
-        <w:spacing w:after="0" w:line="240" w:lineRule="auto"/>
-        <w:rPr>
-          <w:rFonts w:ascii="Calibri" w:eastAsia="Times New Roman" w:hAnsi="Calibri" w:cs="Times New Roman"/>
-          <w:b/>
-          <w:color w:val="000000"/>
-        </w:rPr>
-      </w:pPr>
-      <w:proofErr w:type="gramStart"/>
-      <w:r>
-        <w:rPr>
-          <w:rFonts w:ascii="Calibri" w:eastAsia="Times New Roman" w:hAnsi="Calibri" w:cs="Times New Roman"/>
-          <w:b/>
-          <w:color w:val="000000"/>
-        </w:rPr>
-        <w:t>maybe</w:t>
-      </w:r>
-      <w:proofErr w:type="gramEnd"/>
-      <w:r>
-        <w:rPr>
-          <w:rFonts w:ascii="Calibri" w:eastAsia="Times New Roman" w:hAnsi="Calibri" w:cs="Times New Roman"/>
-          <w:b/>
-          <w:color w:val="000000"/>
-        </w:rPr>
-        <w:t xml:space="preserve"> don’t have the laser destroying the layers for this increment, but do that for the final. Because I don’t know how to get good collision on it.</w:t>
+        <w:t>1 mesh&amp;texture/person</w:t>
+      </w:r>
+      <w:r>
+        <w:rPr>
+          <w:rFonts w:ascii="Calibri" w:eastAsia="Times New Roman" w:hAnsi="Calibri" w:cs="Times New Roman"/>
+          <w:b/>
+          <w:color w:val="000000"/>
+        </w:rPr>
+        <w:t>, advanced techniques (billboarding, lighting)</w:t>
+      </w:r>
+    </w:p>
+    <w:p>
+      <w:pPr>
+        <w:spacing w:after="0" w:line="240" w:lineRule="auto"/>
+        <w:textAlignment w:val="center"/>
+        <w:rPr>
+          <w:rFonts w:ascii="Calibri" w:eastAsia="Times New Roman" w:hAnsi="Calibri" w:cs="Times New Roman"/>
+          <w:color w:val="000000"/>
+        </w:rPr>
+      </w:pPr>
+    </w:p>
+    <w:p>
+      <w:pPr>
+        <w:spacing w:after="0" w:line="240" w:lineRule="auto"/>
+        <w:rPr>
+          <w:rFonts w:ascii="Calibri" w:eastAsia="Times New Roman" w:hAnsi="Calibri" w:cs="Times New Roman"/>
+          <w:b/>
+          <w:color w:val="000000"/>
+        </w:rPr>
+      </w:pPr>
+      <w:r>
+        <w:rPr>
+          <w:rFonts w:ascii="Calibri" w:eastAsia="Times New Roman" w:hAnsi="Calibri" w:cs="Times New Roman"/>
+          <w:b/>
+          <w:color w:val="000000"/>
+        </w:rPr>
+        <w:t>maybe don’t have the laser destroying the layers for this increment, but do that for the final. Because I don’t know how to get good collision on it.</w:t>
       </w:r>
     </w:p>
     <w:p>
@@ -663,100 +594,50 @@
           <w:rFonts w:ascii="Calibri" w:eastAsia="Times New Roman" w:hAnsi="Calibri" w:cs="Times New Roman"/>
           <w:color w:val="000000"/>
         </w:rPr>
-        <w:t>according to the health value. Have health regenerate when not being hit? (</w:t>
-      </w:r>
-      <w:proofErr w:type="gramStart"/>
-      <w:r>
-        <w:rPr>
-          <w:rFonts w:ascii="Calibri" w:eastAsia="Times New Roman" w:hAnsi="Calibri" w:cs="Times New Roman"/>
-          <w:color w:val="000000"/>
-        </w:rPr>
-        <w:t>might</w:t>
-      </w:r>
-      <w:proofErr w:type="gramEnd"/>
-      <w:r>
-        <w:rPr>
-          <w:rFonts w:ascii="Calibri" w:eastAsia="Times New Roman" w:hAnsi="Calibri" w:cs="Times New Roman"/>
-          <w:color w:val="000000"/>
-        </w:rPr>
-        <w:t xml:space="preserve"> make it too easy)</w:t>
-      </w:r>
-    </w:p>
-    <w:p>
-      <w:pPr>
-        <w:spacing w:after="0" w:line="240" w:lineRule="auto"/>
-        <w:rPr>
-          <w:rFonts w:ascii="Calibri" w:eastAsia="Times New Roman" w:hAnsi="Calibri" w:cs="Times New Roman"/>
-          <w:color w:val="000000"/>
-        </w:rPr>
-      </w:pPr>
-    </w:p>
-    <w:p>
-      <w:pPr>
-        <w:spacing w:after="0" w:line="240" w:lineRule="auto"/>
-        <w:rPr>
-          <w:rFonts w:ascii="Calibri" w:eastAsia="Times New Roman" w:hAnsi="Calibri" w:cs="Times New Roman"/>
-          <w:color w:val="000000"/>
-        </w:rPr>
-      </w:pPr>
-    </w:p>
-    <w:p>
-      <w:pPr>
-        <w:spacing w:after="0" w:line="240" w:lineRule="auto"/>
-        <w:rPr>
-          <w:rFonts w:ascii="Calibri" w:eastAsia="Times New Roman" w:hAnsi="Calibri" w:cs="Times New Roman"/>
-          <w:color w:val="000000"/>
-        </w:rPr>
-      </w:pPr>
-    </w:p>
-    <w:p>
-      <w:pPr>
-        <w:spacing w:after="0" w:line="240" w:lineRule="auto"/>
-        <w:rPr>
-          <w:rFonts w:ascii="Calibri" w:eastAsia="Times New Roman" w:hAnsi="Calibri" w:cs="Times New Roman"/>
-          <w:color w:val="000000"/>
-        </w:rPr>
-      </w:pPr>
-      <w:r>
-        <w:rPr>
-          <w:rFonts w:ascii="Calibri" w:eastAsia="Times New Roman" w:hAnsi="Calibri" w:cs="Times New Roman"/>
-          <w:color w:val="000000"/>
-        </w:rPr>
-        <w:t xml:space="preserve">Layer class that contains a vector of </w:t>
-      </w:r>
-      <w:proofErr w:type="spellStart"/>
-      <w:r>
-        <w:rPr>
-          <w:rFonts w:ascii="Calibri" w:eastAsia="Times New Roman" w:hAnsi="Calibri" w:cs="Times New Roman"/>
-          <w:color w:val="000000"/>
-        </w:rPr>
-        <w:t>GameObjects</w:t>
-      </w:r>
-      <w:proofErr w:type="spellEnd"/>
-      <w:r>
-        <w:rPr>
-          <w:rFonts w:ascii="Calibri" w:eastAsia="Times New Roman" w:hAnsi="Calibri" w:cs="Times New Roman"/>
-          <w:color w:val="000000"/>
-        </w:rPr>
-        <w:t xml:space="preserve"> (will be a different type later when </w:t>
-      </w:r>
-      <w:proofErr w:type="spellStart"/>
-      <w:proofErr w:type="gramStart"/>
-      <w:r>
-        <w:rPr>
-          <w:rFonts w:ascii="Calibri" w:eastAsia="Times New Roman" w:hAnsi="Calibri" w:cs="Times New Roman"/>
-          <w:color w:val="000000"/>
-        </w:rPr>
-        <w:t>ethan</w:t>
-      </w:r>
-      <w:proofErr w:type="spellEnd"/>
-      <w:proofErr w:type="gramEnd"/>
-      <w:r>
-        <w:rPr>
-          <w:rFonts w:ascii="Calibri" w:eastAsia="Times New Roman" w:hAnsi="Calibri" w:cs="Times New Roman"/>
-          <w:color w:val="000000"/>
-        </w:rPr>
-        <w:t xml:space="preserve"> makes one). </w:t>
+        <w:t>according to the health value. Have health regenerate when not being hit? (might make it too easy)</w:t>
+      </w:r>
+    </w:p>
+    <w:p>
+      <w:pPr>
+        <w:spacing w:after="0" w:line="240" w:lineRule="auto"/>
+        <w:rPr>
+          <w:rFonts w:ascii="Calibri" w:eastAsia="Times New Roman" w:hAnsi="Calibri" w:cs="Times New Roman"/>
+          <w:color w:val="000000"/>
+        </w:rPr>
+      </w:pPr>
+    </w:p>
+    <w:p>
+      <w:pPr>
+        <w:spacing w:after="0" w:line="240" w:lineRule="auto"/>
+        <w:rPr>
+          <w:rFonts w:ascii="Calibri" w:eastAsia="Times New Roman" w:hAnsi="Calibri" w:cs="Times New Roman"/>
+          <w:color w:val="000000"/>
+        </w:rPr>
+      </w:pPr>
+    </w:p>
+    <w:p>
+      <w:pPr>
+        <w:spacing w:after="0" w:line="240" w:lineRule="auto"/>
+        <w:rPr>
+          <w:rFonts w:ascii="Calibri" w:eastAsia="Times New Roman" w:hAnsi="Calibri" w:cs="Times New Roman"/>
+          <w:color w:val="000000"/>
+        </w:rPr>
+      </w:pPr>
+    </w:p>
+    <w:p>
+      <w:pPr>
+        <w:spacing w:after="0" w:line="240" w:lineRule="auto"/>
+        <w:rPr>
+          <w:rFonts w:ascii="Calibri" w:eastAsia="Times New Roman" w:hAnsi="Calibri" w:cs="Times New Roman"/>
+          <w:color w:val="000000"/>
+        </w:rPr>
+      </w:pPr>
+      <w:r>
+        <w:rPr>
+          <w:rFonts w:ascii="Calibri" w:eastAsia="Times New Roman" w:hAnsi="Calibri" w:cs="Times New Roman"/>
+          <w:color w:val="000000"/>
+        </w:rPr>
+        <w:t xml:space="preserve">Layer class that contains a vector of GameObjects (will be a different type later when ethan makes one). </w:t>
       </w:r>
     </w:p>
     <w:p>
@@ -778,17 +659,8 @@
           <w:rFonts w:ascii="Calibri" w:eastAsia="Times New Roman" w:hAnsi="Calibri" w:cs="Times New Roman"/>
           <w:color w:val="000000"/>
         </w:rPr>
-        <w:t xml:space="preserve">Rotation matrix and </w:t>
-      </w:r>
-      <w:proofErr w:type="spellStart"/>
-      <w:r>
-        <w:rPr>
-          <w:rFonts w:ascii="Calibri" w:eastAsia="Times New Roman" w:hAnsi="Calibri" w:cs="Times New Roman"/>
-          <w:color w:val="000000"/>
-        </w:rPr>
-        <w:t>spinAmount</w:t>
-      </w:r>
-      <w:proofErr w:type="spellEnd"/>
+        <w:t>Rotation matrix and spinAmount</w:t>
+      </w:r>
     </w:p>
     <w:p>
       <w:pPr>
@@ -826,21 +698,12 @@
           <w:color w:val="000000"/>
         </w:rPr>
       </w:pPr>
-      <w:proofErr w:type="spellStart"/>
-      <w:r>
-        <w:rPr>
-          <w:rFonts w:ascii="Calibri" w:eastAsia="Times New Roman" w:hAnsi="Calibri" w:cs="Times New Roman"/>
-          <w:color w:val="000000"/>
-        </w:rPr>
-        <w:t>addShell</w:t>
-      </w:r>
-      <w:proofErr w:type="spellEnd"/>
-      <w:r>
-        <w:rPr>
-          <w:rFonts w:ascii="Calibri" w:eastAsia="Times New Roman" w:hAnsi="Calibri" w:cs="Times New Roman"/>
-          <w:color w:val="000000"/>
-        </w:rPr>
-        <w:t>()</w:t>
+      <w:r>
+        <w:rPr>
+          <w:rFonts w:ascii="Calibri" w:eastAsia="Times New Roman" w:hAnsi="Calibri" w:cs="Times New Roman"/>
+          <w:color w:val="000000"/>
+        </w:rPr>
+        <w:t>addShell()</w:t>
       </w:r>
     </w:p>
     <w:p>
@@ -857,30 +720,12 @@
           <w:color w:val="000000"/>
         </w:rPr>
       </w:pPr>
-      <w:proofErr w:type="spellStart"/>
-      <w:proofErr w:type="gramStart"/>
-      <w:r>
-        <w:rPr>
-          <w:rFonts w:ascii="Calibri" w:eastAsia="Times New Roman" w:hAnsi="Calibri" w:cs="Times New Roman"/>
-          <w:color w:val="000000"/>
-        </w:rPr>
-        <w:t>removeShell</w:t>
-      </w:r>
-      <w:proofErr w:type="spellEnd"/>
-      <w:r>
-        <w:rPr>
-          <w:rFonts w:ascii="Calibri" w:eastAsia="Times New Roman" w:hAnsi="Calibri" w:cs="Times New Roman"/>
-          <w:color w:val="000000"/>
-        </w:rPr>
-        <w:t>(</w:t>
-      </w:r>
-      <w:proofErr w:type="gramEnd"/>
-      <w:r>
-        <w:rPr>
-          <w:rFonts w:ascii="Calibri" w:eastAsia="Times New Roman" w:hAnsi="Calibri" w:cs="Times New Roman"/>
-          <w:color w:val="000000"/>
-        </w:rPr>
-        <w:t>) when hit (or perhaps just set it to inactive so that you can shoot through it?)</w:t>
+      <w:r>
+        <w:rPr>
+          <w:rFonts w:ascii="Calibri" w:eastAsia="Times New Roman" w:hAnsi="Calibri" w:cs="Times New Roman"/>
+          <w:color w:val="000000"/>
+        </w:rPr>
+        <w:t>removeShell() when hit (or perhaps just set it to inactive so that you can shoot through it?)</w:t>
       </w:r>
     </w:p>
     <w:p>
@@ -897,37 +742,12 @@
           <w:color w:val="000000"/>
         </w:rPr>
       </w:pPr>
-      <w:proofErr w:type="spellStart"/>
-      <w:r>
-        <w:rPr>
-          <w:rFonts w:ascii="Calibri" w:eastAsia="Times New Roman" w:hAnsi="Calibri" w:cs="Times New Roman"/>
-          <w:color w:val="000000"/>
-        </w:rPr>
-        <w:t>Layer.draw</w:t>
-      </w:r>
-      <w:proofErr w:type="spellEnd"/>
-      <w:r>
-        <w:rPr>
-          <w:rFonts w:ascii="Calibri" w:eastAsia="Times New Roman" w:hAnsi="Calibri" w:cs="Times New Roman"/>
-          <w:color w:val="000000"/>
-        </w:rPr>
-        <w:t xml:space="preserve">() will run through </w:t>
-      </w:r>
-      <w:proofErr w:type="spellStart"/>
-      <w:r>
-        <w:rPr>
-          <w:rFonts w:ascii="Calibri" w:eastAsia="Times New Roman" w:hAnsi="Calibri" w:cs="Times New Roman"/>
-          <w:color w:val="000000"/>
-        </w:rPr>
-        <w:t>Box.draw</w:t>
-      </w:r>
-      <w:proofErr w:type="spellEnd"/>
-      <w:r>
-        <w:rPr>
-          <w:rFonts w:ascii="Calibri" w:eastAsia="Times New Roman" w:hAnsi="Calibri" w:cs="Times New Roman"/>
-          <w:color w:val="000000"/>
-        </w:rPr>
-        <w:t xml:space="preserve"> for all boxes in its vector (or whatever type that will be)</w:t>
+      <w:r>
+        <w:rPr>
+          <w:rFonts w:ascii="Calibri" w:eastAsia="Times New Roman" w:hAnsi="Calibri" w:cs="Times New Roman"/>
+          <w:color w:val="000000"/>
+        </w:rPr>
+        <w:t>Layer.draw() will run through Box.draw for all boxes in its vector (or whatever type that will be)</w:t>
       </w:r>
     </w:p>
     <w:p>
@@ -945,38 +765,7 @@
           <w:bCs/>
           <w:color w:val="000000"/>
         </w:rPr>
-        <w:t xml:space="preserve">Where will we check for collisions? In </w:t>
-      </w:r>
-      <w:proofErr w:type="spellStart"/>
-      <w:proofErr w:type="gramStart"/>
-      <w:r>
-        <w:rPr>
-          <w:rFonts w:ascii="Calibri" w:eastAsia="Times New Roman" w:hAnsi="Calibri" w:cs="Times New Roman"/>
-          <w:b/>
-          <w:bCs/>
-          <w:color w:val="000000"/>
-        </w:rPr>
-        <w:t>layer.update</w:t>
-      </w:r>
-      <w:proofErr w:type="spellEnd"/>
-      <w:r>
-        <w:rPr>
-          <w:rFonts w:ascii="Calibri" w:eastAsia="Times New Roman" w:hAnsi="Calibri" w:cs="Times New Roman"/>
-          <w:b/>
-          <w:bCs/>
-          <w:color w:val="000000"/>
-        </w:rPr>
-        <w:t>(</w:t>
-      </w:r>
-      <w:proofErr w:type="gramEnd"/>
-      <w:r>
-        <w:rPr>
-          <w:rFonts w:ascii="Calibri" w:eastAsia="Times New Roman" w:hAnsi="Calibri" w:cs="Times New Roman"/>
-          <w:b/>
-          <w:bCs/>
-          <w:color w:val="000000"/>
-        </w:rPr>
-        <w:t>)?</w:t>
+        <w:t>Where will we check for collisions? In layer.update()?</w:t>
       </w:r>
     </w:p>
     <w:p>
@@ -1131,23 +920,7 @@
           <w:color w:val="000000"/>
         </w:rPr>
         <w:lastRenderedPageBreak/>
-        <w:t xml:space="preserve">Have a bunch of really small flat squares whose position is at the origin, but then rotate them by small incremental amounts and then translate them out, so it will look </w:t>
-      </w:r>
-      <w:proofErr w:type="spellStart"/>
-      <w:r>
-        <w:rPr>
-          <w:rFonts w:ascii="Calibri" w:eastAsia="Times New Roman" w:hAnsi="Calibri" w:cs="Times New Roman"/>
-          <w:color w:val="000000"/>
-        </w:rPr>
-        <w:t>kinda</w:t>
-      </w:r>
-      <w:proofErr w:type="spellEnd"/>
-      <w:r>
-        <w:rPr>
-          <w:rFonts w:ascii="Calibri" w:eastAsia="Times New Roman" w:hAnsi="Calibri" w:cs="Times New Roman"/>
-          <w:color w:val="000000"/>
-        </w:rPr>
-        <w:t xml:space="preserve"> like an actual long thin wall rotating around it</w:t>
+        <w:t>Have a bunch of really small flat squares whose position is at the origin, but then rotate them by small incremental amounts and then translate them out, so it will look kinda like an actual long thin wall rotating around it</w:t>
       </w:r>
     </w:p>
     <w:p>

</xml_diff>

<commit_message>
initial attempt at player health bar
</commit_message>
<xml_diff>
--- a/To Do.docx
+++ b/To Do.docx
@@ -35,6 +35,7 @@
           <w:color w:val="000000"/>
         </w:rPr>
       </w:pPr>
+      <w:proofErr w:type="gramStart"/>
       <w:r>
         <w:rPr>
           <w:rFonts w:ascii="Calibri" w:eastAsia="Times New Roman" w:hAnsi="Calibri" w:cs="Times New Roman"/>
@@ -42,7 +43,17 @@
           <w:bCs/>
           <w:color w:val="000000"/>
         </w:rPr>
-        <w:t>display your own health bar (or one hit you're dead?)</w:t>
+        <w:t>display</w:t>
+      </w:r>
+      <w:proofErr w:type="gramEnd"/>
+      <w:r>
+        <w:rPr>
+          <w:rFonts w:ascii="Calibri" w:eastAsia="Times New Roman" w:hAnsi="Calibri" w:cs="Times New Roman"/>
+          <w:b/>
+          <w:bCs/>
+          <w:color w:val="000000"/>
+        </w:rPr>
+        <w:t xml:space="preserve"> your own health bar (or one hit you're dead?)</w:t>
       </w:r>
     </w:p>
     <w:p>
@@ -71,6 +82,34 @@
     </w:p>
     <w:p>
       <w:pPr>
+        <w:spacing w:after="0" w:line="240" w:lineRule="auto"/>
+        <w:textAlignment w:val="center"/>
+        <w:rPr>
+          <w:rFonts w:ascii="Calibri" w:eastAsia="Times New Roman" w:hAnsi="Calibri" w:cs="Times New Roman"/>
+          <w:color w:val="000000"/>
+        </w:rPr>
+      </w:pPr>
+      <w:r>
+        <w:rPr>
+          <w:rFonts w:ascii="Calibri" w:eastAsia="Times New Roman" w:hAnsi="Calibri" w:cs="Times New Roman"/>
+          <w:b/>
+          <w:bCs/>
+          <w:color w:val="000000"/>
+        </w:rPr>
+        <w:t xml:space="preserve">          </w:t>
+      </w:r>
+      <w:r>
+        <w:rPr>
+          <w:rFonts w:ascii="Calibri" w:eastAsia="Times New Roman" w:hAnsi="Calibri" w:cs="Times New Roman"/>
+          <w:b/>
+          <w:bCs/>
+          <w:color w:val="000000"/>
+        </w:rPr>
+        <w:t>Change boss color on successive hits</w:t>
+      </w:r>
+    </w:p>
+    <w:p>
+      <w:pPr>
         <w:numPr>
           <w:ilvl w:val="0"/>
           <w:numId w:val="2"/>
@@ -90,83 +129,7 @@
           <w:bCs/>
           <w:color w:val="000000"/>
         </w:rPr>
-        <w:t>COLLISIONS</w:t>
-      </w:r>
-    </w:p>
-    <w:p>
-      <w:pPr>
-        <w:numPr>
-          <w:ilvl w:val="1"/>
-          <w:numId w:val="2"/>
-        </w:numPr>
-        <w:spacing w:after="0" w:line="240" w:lineRule="auto"/>
-        <w:ind w:left="1080"/>
-        <w:textAlignment w:val="center"/>
-        <w:rPr>
-          <w:rFonts w:ascii="Calibri" w:eastAsia="Times New Roman" w:hAnsi="Calibri" w:cs="Times New Roman"/>
-          <w:color w:val="000000"/>
-        </w:rPr>
-      </w:pPr>
-      <w:r>
-        <w:rPr>
-          <w:rFonts w:ascii="Calibri" w:eastAsia="Times New Roman" w:hAnsi="Calibri" w:cs="Times New Roman"/>
-          <w:b/>
-          <w:bCs/>
-          <w:color w:val="000000"/>
-        </w:rPr>
-        <w:t>Will his laser kill his own protection?</w:t>
-      </w:r>
-    </w:p>
-    <w:p>
-      <w:pPr>
-        <w:numPr>
-          <w:ilvl w:val="1"/>
-          <w:numId w:val="2"/>
-        </w:numPr>
-        <w:spacing w:after="0" w:line="240" w:lineRule="auto"/>
-        <w:ind w:left="1080"/>
-        <w:textAlignment w:val="center"/>
-        <w:rPr>
-          <w:rFonts w:ascii="Calibri" w:eastAsia="Times New Roman" w:hAnsi="Calibri" w:cs="Times New Roman"/>
-          <w:color w:val="000000"/>
-        </w:rPr>
-      </w:pPr>
-      <w:r>
-        <w:rPr>
-          <w:rFonts w:ascii="Calibri" w:eastAsia="Times New Roman" w:hAnsi="Calibri" w:cs="Times New Roman"/>
-          <w:b/>
-          <w:bCs/>
-          <w:color w:val="000000"/>
-        </w:rPr>
-        <w:t>Bullet collisions on whatever the protective stuff will be</w:t>
-      </w:r>
-    </w:p>
-    <w:p>
-      <w:pPr>
-        <w:spacing w:after="0" w:line="240" w:lineRule="auto"/>
-        <w:textAlignment w:val="center"/>
-        <w:rPr>
-          <w:rFonts w:ascii="Calibri" w:eastAsia="Times New Roman" w:hAnsi="Calibri" w:cs="Times New Roman"/>
-          <w:color w:val="000000"/>
-        </w:rPr>
-      </w:pPr>
-      <w:r>
-        <w:rPr>
-          <w:rFonts w:ascii="Calibri" w:eastAsia="Times New Roman" w:hAnsi="Calibri" w:cs="Times New Roman"/>
-          <w:b/>
-          <w:bCs/>
-          <w:color w:val="000000"/>
-        </w:rPr>
-        <w:t xml:space="preserve">                      </w:t>
-      </w:r>
-      <w:r>
-        <w:rPr>
-          <w:rFonts w:ascii="Calibri" w:eastAsia="Times New Roman" w:hAnsi="Calibri" w:cs="Times New Roman"/>
-          <w:b/>
-          <w:bCs/>
-          <w:color w:val="000000"/>
-        </w:rPr>
-        <w:t>Change boss color on successive hits</w:t>
+        <w:t>Diagonal rotations</w:t>
       </w:r>
     </w:p>
     <w:p>
@@ -190,10 +153,8 @@
           <w:bCs/>
           <w:color w:val="000000"/>
         </w:rPr>
-        <w:t>Diagonal rotations</w:t>
-      </w:r>
-      <w:bookmarkStart w:id="0" w:name="_GoBack"/>
-      <w:bookmarkEnd w:id="0"/>
+        <w:t>Better meshes for rotation layers, boss, laser, bullets</w:t>
+      </w:r>
     </w:p>
     <w:p>
       <w:pPr>
@@ -216,7 +177,7 @@
           <w:bCs/>
           <w:color w:val="000000"/>
         </w:rPr>
-        <w:t>Regeneration of the protection layers (for level 2)</w:t>
+        <w:t>LIGHTING</w:t>
       </w:r>
     </w:p>
     <w:p>
@@ -238,9 +199,29 @@
           <w:rFonts w:ascii="Calibri" w:eastAsia="Times New Roman" w:hAnsi="Calibri" w:cs="Times New Roman"/>
           <w:b/>
           <w:bCs/>
-          <w:color w:val="000000"/>
-        </w:rPr>
-        <w:t>Better meshes for rotation layers, boss, laser, bullets</w:t>
+          <w:i/>
+          <w:color w:val="000000"/>
+        </w:rPr>
+        <w:t xml:space="preserve">2 </w:t>
+      </w:r>
+      <w:r>
+        <w:rPr>
+          <w:rFonts w:ascii="Calibri" w:eastAsia="Times New Roman" w:hAnsi="Calibri" w:cs="Times New Roman"/>
+          <w:b/>
+          <w:bCs/>
+          <w:i/>
+          <w:color w:val="000000"/>
+        </w:rPr>
+        <w:t>Levels</w:t>
+      </w:r>
+      <w:r>
+        <w:rPr>
+          <w:rFonts w:ascii="Calibri" w:eastAsia="Times New Roman" w:hAnsi="Calibri" w:cs="Times New Roman"/>
+          <w:b/>
+          <w:bCs/>
+          <w:color w:val="000000"/>
+        </w:rPr>
+        <w:t>/winning conditions</w:t>
       </w:r>
     </w:p>
     <w:p>
@@ -261,74 +242,6 @@
         <w:rPr>
           <w:rFonts w:ascii="Calibri" w:eastAsia="Times New Roman" w:hAnsi="Calibri" w:cs="Times New Roman"/>
           <w:b/>
-          <w:bCs/>
-          <w:color w:val="000000"/>
-        </w:rPr>
-        <w:t>LIGHTING</w:t>
-      </w:r>
-    </w:p>
-    <w:p>
-      <w:pPr>
-        <w:numPr>
-          <w:ilvl w:val="0"/>
-          <w:numId w:val="2"/>
-        </w:numPr>
-        <w:spacing w:after="0" w:line="240" w:lineRule="auto"/>
-        <w:ind w:left="540"/>
-        <w:textAlignment w:val="center"/>
-        <w:rPr>
-          <w:rFonts w:ascii="Calibri" w:eastAsia="Times New Roman" w:hAnsi="Calibri" w:cs="Times New Roman"/>
-          <w:color w:val="000000"/>
-        </w:rPr>
-      </w:pPr>
-      <w:r>
-        <w:rPr>
-          <w:rFonts w:ascii="Calibri" w:eastAsia="Times New Roman" w:hAnsi="Calibri" w:cs="Times New Roman"/>
-          <w:b/>
-          <w:bCs/>
-          <w:i/>
-          <w:color w:val="000000"/>
-        </w:rPr>
-        <w:t xml:space="preserve">2 </w:t>
-      </w:r>
-      <w:r>
-        <w:rPr>
-          <w:rFonts w:ascii="Calibri" w:eastAsia="Times New Roman" w:hAnsi="Calibri" w:cs="Times New Roman"/>
-          <w:b/>
-          <w:bCs/>
-          <w:i/>
-          <w:color w:val="000000"/>
-        </w:rPr>
-        <w:t>Levels</w:t>
-      </w:r>
-      <w:r>
-        <w:rPr>
-          <w:rFonts w:ascii="Calibri" w:eastAsia="Times New Roman" w:hAnsi="Calibri" w:cs="Times New Roman"/>
-          <w:b/>
-          <w:bCs/>
-          <w:color w:val="000000"/>
-        </w:rPr>
-        <w:t>/winning conditions</w:t>
-      </w:r>
-    </w:p>
-    <w:p>
-      <w:pPr>
-        <w:numPr>
-          <w:ilvl w:val="0"/>
-          <w:numId w:val="2"/>
-        </w:numPr>
-        <w:spacing w:after="0" w:line="240" w:lineRule="auto"/>
-        <w:ind w:left="540"/>
-        <w:textAlignment w:val="center"/>
-        <w:rPr>
-          <w:rFonts w:ascii="Calibri" w:eastAsia="Times New Roman" w:hAnsi="Calibri" w:cs="Times New Roman"/>
-          <w:color w:val="000000"/>
-        </w:rPr>
-      </w:pPr>
-      <w:r>
-        <w:rPr>
-          <w:rFonts w:ascii="Calibri" w:eastAsia="Times New Roman" w:hAnsi="Calibri" w:cs="Times New Roman"/>
-          <w:b/>
           <w:color w:val="000000"/>
         </w:rPr>
         <w:t>sounds</w:t>
@@ -419,8 +332,18 @@
           <w:bCs/>
           <w:color w:val="000000"/>
         </w:rPr>
-        <w:t>Peer evals</w:t>
-      </w:r>
+        <w:t xml:space="preserve">Peer </w:t>
+      </w:r>
+      <w:proofErr w:type="spellStart"/>
+      <w:r>
+        <w:rPr>
+          <w:rFonts w:ascii="Calibri" w:eastAsia="Times New Roman" w:hAnsi="Calibri" w:cs="Times New Roman"/>
+          <w:bCs/>
+          <w:color w:val="000000"/>
+        </w:rPr>
+        <w:t>evals</w:t>
+      </w:r>
+      <w:proofErr w:type="spellEnd"/>
     </w:p>
     <w:p>
       <w:pPr>
@@ -509,15 +432,53 @@
           <w:color w:val="000000"/>
           <w:highlight w:val="yellow"/>
         </w:rPr>
-        <w:t>1 mesh&amp;texture/person</w:t>
-      </w:r>
-      <w:r>
-        <w:rPr>
-          <w:rFonts w:ascii="Calibri" w:eastAsia="Times New Roman" w:hAnsi="Calibri" w:cs="Times New Roman"/>
-          <w:b/>
-          <w:color w:val="000000"/>
-        </w:rPr>
-        <w:t>, advanced techniques (billboarding, lighting)</w:t>
+        <w:t xml:space="preserve">1 </w:t>
+      </w:r>
+      <w:proofErr w:type="spellStart"/>
+      <w:r>
+        <w:rPr>
+          <w:rFonts w:ascii="Calibri" w:eastAsia="Times New Roman" w:hAnsi="Calibri" w:cs="Times New Roman"/>
+          <w:b/>
+          <w:color w:val="000000"/>
+          <w:highlight w:val="yellow"/>
+        </w:rPr>
+        <w:t>mesh&amp;texture</w:t>
+      </w:r>
+      <w:proofErr w:type="spellEnd"/>
+      <w:r>
+        <w:rPr>
+          <w:rFonts w:ascii="Calibri" w:eastAsia="Times New Roman" w:hAnsi="Calibri" w:cs="Times New Roman"/>
+          <w:b/>
+          <w:color w:val="000000"/>
+          <w:highlight w:val="yellow"/>
+        </w:rPr>
+        <w:t>/person</w:t>
+      </w:r>
+      <w:r>
+        <w:rPr>
+          <w:rFonts w:ascii="Calibri" w:eastAsia="Times New Roman" w:hAnsi="Calibri" w:cs="Times New Roman"/>
+          <w:b/>
+          <w:color w:val="000000"/>
+        </w:rPr>
+        <w:t>, advanced techniques (</w:t>
+      </w:r>
+      <w:proofErr w:type="spellStart"/>
+      <w:r>
+        <w:rPr>
+          <w:rFonts w:ascii="Calibri" w:eastAsia="Times New Roman" w:hAnsi="Calibri" w:cs="Times New Roman"/>
+          <w:b/>
+          <w:color w:val="000000"/>
+        </w:rPr>
+        <w:t>billboarding</w:t>
+      </w:r>
+      <w:proofErr w:type="spellEnd"/>
+      <w:r>
+        <w:rPr>
+          <w:rFonts w:ascii="Calibri" w:eastAsia="Times New Roman" w:hAnsi="Calibri" w:cs="Times New Roman"/>
+          <w:b/>
+          <w:color w:val="000000"/>
+        </w:rPr>
+        <w:t>, lighting)</w:t>
       </w:r>
     </w:p>
     <w:p>
@@ -535,17 +496,54 @@
         <w:spacing w:after="0" w:line="240" w:lineRule="auto"/>
         <w:rPr>
           <w:rFonts w:ascii="Calibri" w:eastAsia="Times New Roman" w:hAnsi="Calibri" w:cs="Times New Roman"/>
-          <w:b/>
-          <w:color w:val="000000"/>
-        </w:rPr>
-      </w:pPr>
-      <w:r>
-        <w:rPr>
-          <w:rFonts w:ascii="Calibri" w:eastAsia="Times New Roman" w:hAnsi="Calibri" w:cs="Times New Roman"/>
-          <w:b/>
-          <w:color w:val="000000"/>
-        </w:rPr>
-        <w:t>maybe don’t have the laser destroying the layers for this increment, but do that for the final. Because I don’t know how to get good collision on it.</w:t>
+          <w:color w:val="000000"/>
+        </w:rPr>
+      </w:pPr>
+      <w:r>
+        <w:rPr>
+          <w:rFonts w:ascii="Calibri" w:eastAsia="Times New Roman" w:hAnsi="Calibri" w:cs="Times New Roman"/>
+          <w:b/>
+          <w:color w:val="000000"/>
+        </w:rPr>
+        <w:t xml:space="preserve">Idea for player damage: </w:t>
+      </w:r>
+      <w:r>
+        <w:rPr>
+          <w:rFonts w:ascii="Calibri" w:eastAsia="Times New Roman" w:hAnsi="Calibri" w:cs="Times New Roman"/>
+          <w:color w:val="000000"/>
+        </w:rPr>
+        <w:t xml:space="preserve">have a health value between 0 and 100, if the two phi and theta values are close (player is being hit), decrease the health. We’ll have a red quad in front of the camera and set its </w:t>
+      </w:r>
+      <w:r>
+        <w:rPr>
+          <w:rFonts w:ascii="Calibri" w:eastAsia="Times New Roman" w:hAnsi="Calibri" w:cs="Times New Roman"/>
+          <w:i/>
+          <w:color w:val="000000"/>
+        </w:rPr>
+        <w:t xml:space="preserve">transparency </w:t>
+      </w:r>
+      <w:r>
+        <w:rPr>
+          <w:rFonts w:ascii="Calibri" w:eastAsia="Times New Roman" w:hAnsi="Calibri" w:cs="Times New Roman"/>
+          <w:color w:val="000000"/>
+        </w:rPr>
+        <w:t>according to the health value. Have health regenerate when not being hit? (</w:t>
+      </w:r>
+      <w:proofErr w:type="gramStart"/>
+      <w:r>
+        <w:rPr>
+          <w:rFonts w:ascii="Calibri" w:eastAsia="Times New Roman" w:hAnsi="Calibri" w:cs="Times New Roman"/>
+          <w:color w:val="000000"/>
+        </w:rPr>
+        <w:t>might</w:t>
+      </w:r>
+      <w:proofErr w:type="gramEnd"/>
+      <w:r>
+        <w:rPr>
+          <w:rFonts w:ascii="Calibri" w:eastAsia="Times New Roman" w:hAnsi="Calibri" w:cs="Times New Roman"/>
+          <w:color w:val="000000"/>
+        </w:rPr>
+        <w:t xml:space="preserve"> make it too easy)</w:t>
       </w:r>
     </w:p>
     <w:p>
@@ -553,416 +551,11 @@
         <w:spacing w:after="0" w:line="240" w:lineRule="auto"/>
         <w:rPr>
           <w:rFonts w:ascii="Calibri" w:eastAsia="Times New Roman" w:hAnsi="Calibri" w:cs="Times New Roman"/>
-          <w:b/>
-          <w:color w:val="000000"/>
-        </w:rPr>
-      </w:pPr>
-    </w:p>
-    <w:p>
-      <w:pPr>
-        <w:spacing w:after="0" w:line="240" w:lineRule="auto"/>
-        <w:rPr>
-          <w:rFonts w:ascii="Calibri" w:eastAsia="Times New Roman" w:hAnsi="Calibri" w:cs="Times New Roman"/>
-          <w:color w:val="000000"/>
-        </w:rPr>
-      </w:pPr>
-      <w:r>
-        <w:rPr>
-          <w:rFonts w:ascii="Calibri" w:eastAsia="Times New Roman" w:hAnsi="Calibri" w:cs="Times New Roman"/>
-          <w:b/>
-          <w:color w:val="000000"/>
-        </w:rPr>
-        <w:t xml:space="preserve">Idea for player damage: </w:t>
-      </w:r>
-      <w:r>
-        <w:rPr>
-          <w:rFonts w:ascii="Calibri" w:eastAsia="Times New Roman" w:hAnsi="Calibri" w:cs="Times New Roman"/>
-          <w:color w:val="000000"/>
-        </w:rPr>
-        <w:t xml:space="preserve">have a health value between 0 and 100, if the two phi and theta values are close (player is being hit), decrease the health. We’ll have a red quad in front of the camera and set its </w:t>
-      </w:r>
-      <w:r>
-        <w:rPr>
-          <w:rFonts w:ascii="Calibri" w:eastAsia="Times New Roman" w:hAnsi="Calibri" w:cs="Times New Roman"/>
-          <w:i/>
-          <w:color w:val="000000"/>
-        </w:rPr>
-        <w:t xml:space="preserve">transparency </w:t>
-      </w:r>
-      <w:r>
-        <w:rPr>
-          <w:rFonts w:ascii="Calibri" w:eastAsia="Times New Roman" w:hAnsi="Calibri" w:cs="Times New Roman"/>
-          <w:color w:val="000000"/>
-        </w:rPr>
-        <w:t>according to the health value. Have health regenerate when not being hit? (might make it too easy)</w:t>
-      </w:r>
-    </w:p>
-    <w:p>
-      <w:pPr>
-        <w:spacing w:after="0" w:line="240" w:lineRule="auto"/>
-        <w:rPr>
-          <w:rFonts w:ascii="Calibri" w:eastAsia="Times New Roman" w:hAnsi="Calibri" w:cs="Times New Roman"/>
-          <w:color w:val="000000"/>
-        </w:rPr>
-      </w:pPr>
-    </w:p>
-    <w:p>
-      <w:pPr>
-        <w:spacing w:after="0" w:line="240" w:lineRule="auto"/>
-        <w:rPr>
-          <w:rFonts w:ascii="Calibri" w:eastAsia="Times New Roman" w:hAnsi="Calibri" w:cs="Times New Roman"/>
-          <w:color w:val="000000"/>
-        </w:rPr>
-      </w:pPr>
-    </w:p>
-    <w:p>
-      <w:pPr>
-        <w:spacing w:after="0" w:line="240" w:lineRule="auto"/>
-        <w:rPr>
-          <w:rFonts w:ascii="Calibri" w:eastAsia="Times New Roman" w:hAnsi="Calibri" w:cs="Times New Roman"/>
-          <w:color w:val="000000"/>
-        </w:rPr>
-      </w:pPr>
-    </w:p>
-    <w:p>
-      <w:pPr>
-        <w:spacing w:after="0" w:line="240" w:lineRule="auto"/>
-        <w:rPr>
-          <w:rFonts w:ascii="Calibri" w:eastAsia="Times New Roman" w:hAnsi="Calibri" w:cs="Times New Roman"/>
-          <w:color w:val="000000"/>
-        </w:rPr>
-      </w:pPr>
-      <w:r>
-        <w:rPr>
-          <w:rFonts w:ascii="Calibri" w:eastAsia="Times New Roman" w:hAnsi="Calibri" w:cs="Times New Roman"/>
-          <w:color w:val="000000"/>
-        </w:rPr>
-        <w:t xml:space="preserve">Layer class that contains a vector of GameObjects (will be a different type later when ethan makes one). </w:t>
-      </w:r>
-    </w:p>
-    <w:p>
-      <w:pPr>
-        <w:numPr>
-          <w:ilvl w:val="0"/>
-          <w:numId w:val="1"/>
-        </w:numPr>
-        <w:spacing w:after="0" w:line="240" w:lineRule="auto"/>
-        <w:ind w:left="540"/>
-        <w:textAlignment w:val="center"/>
-        <w:rPr>
-          <w:rFonts w:ascii="Calibri" w:eastAsia="Times New Roman" w:hAnsi="Calibri" w:cs="Times New Roman"/>
-          <w:color w:val="000000"/>
-        </w:rPr>
-      </w:pPr>
-      <w:r>
-        <w:rPr>
-          <w:rFonts w:ascii="Calibri" w:eastAsia="Times New Roman" w:hAnsi="Calibri" w:cs="Times New Roman"/>
-          <w:color w:val="000000"/>
-        </w:rPr>
-        <w:t>Rotation matrix and spinAmount</w:t>
-      </w:r>
-    </w:p>
-    <w:p>
-      <w:pPr>
-        <w:numPr>
-          <w:ilvl w:val="0"/>
-          <w:numId w:val="1"/>
-        </w:numPr>
-        <w:spacing w:after="0" w:line="240" w:lineRule="auto"/>
-        <w:ind w:left="540"/>
-        <w:textAlignment w:val="center"/>
-        <w:rPr>
-          <w:rFonts w:ascii="Calibri" w:eastAsia="Times New Roman" w:hAnsi="Calibri" w:cs="Times New Roman"/>
-          <w:color w:val="000000"/>
-        </w:rPr>
-      </w:pPr>
-      <w:r>
-        <w:rPr>
-          <w:rFonts w:ascii="Calibri" w:eastAsia="Times New Roman" w:hAnsi="Calibri" w:cs="Times New Roman"/>
-          <w:color w:val="000000"/>
-        </w:rPr>
-        <w:t>Update() function that updates that</w:t>
-      </w:r>
-    </w:p>
-    <w:p>
-      <w:pPr>
-        <w:numPr>
-          <w:ilvl w:val="0"/>
-          <w:numId w:val="1"/>
-        </w:numPr>
-        <w:spacing w:after="0" w:line="240" w:lineRule="auto"/>
-        <w:ind w:left="540"/>
-        <w:textAlignment w:val="center"/>
-        <w:rPr>
-          <w:rFonts w:ascii="Calibri" w:eastAsia="Times New Roman" w:hAnsi="Calibri" w:cs="Times New Roman"/>
-          <w:color w:val="000000"/>
-        </w:rPr>
-      </w:pPr>
-      <w:r>
-        <w:rPr>
-          <w:rFonts w:ascii="Calibri" w:eastAsia="Times New Roman" w:hAnsi="Calibri" w:cs="Times New Roman"/>
-          <w:color w:val="000000"/>
-        </w:rPr>
-        <w:t>addShell()</w:t>
-      </w:r>
-    </w:p>
-    <w:p>
-      <w:pPr>
-        <w:numPr>
-          <w:ilvl w:val="0"/>
-          <w:numId w:val="1"/>
-        </w:numPr>
-        <w:spacing w:after="0" w:line="240" w:lineRule="auto"/>
-        <w:ind w:left="540"/>
-        <w:textAlignment w:val="center"/>
-        <w:rPr>
-          <w:rFonts w:ascii="Calibri" w:eastAsia="Times New Roman" w:hAnsi="Calibri" w:cs="Times New Roman"/>
-          <w:color w:val="000000"/>
-        </w:rPr>
-      </w:pPr>
-      <w:r>
-        <w:rPr>
-          <w:rFonts w:ascii="Calibri" w:eastAsia="Times New Roman" w:hAnsi="Calibri" w:cs="Times New Roman"/>
-          <w:color w:val="000000"/>
-        </w:rPr>
-        <w:t>removeShell() when hit (or perhaps just set it to inactive so that you can shoot through it?)</w:t>
-      </w:r>
-    </w:p>
-    <w:p>
-      <w:pPr>
-        <w:numPr>
-          <w:ilvl w:val="0"/>
-          <w:numId w:val="1"/>
-        </w:numPr>
-        <w:spacing w:after="0" w:line="240" w:lineRule="auto"/>
-        <w:ind w:left="540"/>
-        <w:textAlignment w:val="center"/>
-        <w:rPr>
-          <w:rFonts w:ascii="Calibri" w:eastAsia="Times New Roman" w:hAnsi="Calibri" w:cs="Times New Roman"/>
-          <w:color w:val="000000"/>
-        </w:rPr>
-      </w:pPr>
-      <w:r>
-        <w:rPr>
-          <w:rFonts w:ascii="Calibri" w:eastAsia="Times New Roman" w:hAnsi="Calibri" w:cs="Times New Roman"/>
-          <w:color w:val="000000"/>
-        </w:rPr>
-        <w:t>Layer.draw() will run through Box.draw for all boxes in its vector (or whatever type that will be)</w:t>
-      </w:r>
-    </w:p>
-    <w:p>
-      <w:pPr>
-        <w:spacing w:after="0" w:line="240" w:lineRule="auto"/>
-        <w:rPr>
-          <w:rFonts w:ascii="Calibri" w:eastAsia="Times New Roman" w:hAnsi="Calibri" w:cs="Times New Roman"/>
-          <w:color w:val="000000"/>
-        </w:rPr>
-      </w:pPr>
-      <w:r>
-        <w:rPr>
-          <w:rFonts w:ascii="Calibri" w:eastAsia="Times New Roman" w:hAnsi="Calibri" w:cs="Times New Roman"/>
-          <w:b/>
-          <w:bCs/>
-          <w:color w:val="000000"/>
-        </w:rPr>
-        <w:t>Where will we check for collisions? In layer.update()?</w:t>
-      </w:r>
-    </w:p>
-    <w:p>
-      <w:pPr>
-        <w:spacing w:after="0" w:line="240" w:lineRule="auto"/>
-        <w:rPr>
-          <w:rFonts w:ascii="Calibri" w:eastAsia="Times New Roman" w:hAnsi="Calibri" w:cs="Times New Roman"/>
-          <w:color w:val="000000"/>
-        </w:rPr>
-      </w:pPr>
-      <w:r>
-        <w:rPr>
-          <w:rFonts w:ascii="Calibri" w:eastAsia="Times New Roman" w:hAnsi="Calibri" w:cs="Times New Roman"/>
-          <w:color w:val="000000"/>
-        </w:rPr>
-        <w:t>We'll then have an array of Layers</w:t>
-      </w:r>
-    </w:p>
-    <w:p>
-      <w:pPr>
-        <w:spacing w:after="0" w:line="240" w:lineRule="auto"/>
-        <w:rPr>
-          <w:rFonts w:ascii="Calibri" w:eastAsia="Times New Roman" w:hAnsi="Calibri" w:cs="Times New Roman"/>
-          <w:color w:val="000000"/>
-        </w:rPr>
-      </w:pPr>
-      <w:r>
-        <w:rPr>
-          <w:rFonts w:ascii="Calibri" w:eastAsia="Times New Roman" w:hAnsi="Calibri" w:cs="Times New Roman"/>
-          <w:color w:val="000000"/>
-        </w:rPr>
-        <w:t> </w:t>
-      </w:r>
-    </w:p>
-    <w:p>
-      <w:pPr>
-        <w:spacing w:after="0" w:line="240" w:lineRule="auto"/>
-        <w:rPr>
-          <w:rFonts w:ascii="Calibri" w:eastAsia="Times New Roman" w:hAnsi="Calibri" w:cs="Times New Roman"/>
-          <w:color w:val="000000"/>
-        </w:rPr>
-      </w:pPr>
-      <w:r>
-        <w:rPr>
-          <w:rFonts w:ascii="Calibri" w:eastAsia="Times New Roman" w:hAnsi="Calibri" w:cs="Times New Roman"/>
-          <w:color w:val="000000"/>
-        </w:rPr>
-        <w:t> </w:t>
-      </w:r>
-    </w:p>
-    <w:p>
-      <w:pPr>
-        <w:spacing w:after="0" w:line="240" w:lineRule="auto"/>
-        <w:rPr>
-          <w:rFonts w:ascii="Calibri" w:eastAsia="Times New Roman" w:hAnsi="Calibri" w:cs="Times New Roman"/>
-          <w:color w:val="000000"/>
-        </w:rPr>
-      </w:pPr>
-      <w:r>
-        <w:rPr>
-          <w:rFonts w:ascii="Calibri" w:eastAsia="Times New Roman" w:hAnsi="Calibri" w:cs="Times New Roman"/>
-          <w:b/>
-          <w:bCs/>
-          <w:color w:val="000000"/>
-        </w:rPr>
-        <w:t>THE SCALING FOR GAMEOBJECT MIGHT BE A LITTLE MESSED UP since I added dimensions for it</w:t>
-      </w:r>
-    </w:p>
-    <w:p>
-      <w:pPr>
-        <w:spacing w:after="0" w:line="240" w:lineRule="auto"/>
-        <w:rPr>
-          <w:rFonts w:ascii="Calibri" w:eastAsia="Times New Roman" w:hAnsi="Calibri" w:cs="Times New Roman"/>
-          <w:color w:val="000000"/>
-        </w:rPr>
-      </w:pPr>
-      <w:r>
-        <w:rPr>
-          <w:rFonts w:ascii="Calibri" w:eastAsia="Times New Roman" w:hAnsi="Calibri" w:cs="Times New Roman"/>
-          <w:color w:val="000000"/>
-        </w:rPr>
-        <w:t> </w:t>
-      </w:r>
-    </w:p>
-    <w:p>
-      <w:pPr>
-        <w:spacing w:after="0" w:line="240" w:lineRule="auto"/>
-        <w:rPr>
-          <w:rFonts w:ascii="Calibri" w:eastAsia="Times New Roman" w:hAnsi="Calibri" w:cs="Times New Roman"/>
-          <w:color w:val="000000"/>
-        </w:rPr>
-      </w:pPr>
-      <w:r>
-        <w:rPr>
-          <w:rFonts w:ascii="Calibri" w:eastAsia="Times New Roman" w:hAnsi="Calibri" w:cs="Times New Roman"/>
-          <w:color w:val="000000"/>
-        </w:rPr>
-        <w:t> </w:t>
-      </w:r>
-    </w:p>
-    <w:p>
-      <w:pPr>
-        <w:spacing w:after="0" w:line="240" w:lineRule="auto"/>
-        <w:rPr>
-          <w:rFonts w:ascii="Calibri" w:eastAsia="Times New Roman" w:hAnsi="Calibri" w:cs="Times New Roman"/>
-          <w:color w:val="000000"/>
-        </w:rPr>
-      </w:pPr>
-      <w:r>
-        <w:rPr>
-          <w:rFonts w:ascii="Calibri" w:eastAsia="Times New Roman" w:hAnsi="Calibri" w:cs="Times New Roman"/>
-          <w:color w:val="000000"/>
-        </w:rPr>
-        <w:t> </w:t>
-      </w:r>
-    </w:p>
-    <w:p>
-      <w:pPr>
-        <w:spacing w:after="0" w:line="240" w:lineRule="auto"/>
-        <w:rPr>
-          <w:rFonts w:ascii="Calibri" w:eastAsia="Times New Roman" w:hAnsi="Calibri" w:cs="Times New Roman"/>
-          <w:color w:val="000000"/>
-        </w:rPr>
-      </w:pPr>
-      <w:r>
-        <w:rPr>
-          <w:rFonts w:ascii="Calibri" w:eastAsia="Times New Roman" w:hAnsi="Calibri" w:cs="Times New Roman"/>
-          <w:b/>
-          <w:bCs/>
-          <w:color w:val="000000"/>
-        </w:rPr>
-        <w:t>IDEA for rotating layers:</w:t>
-      </w:r>
-    </w:p>
-    <w:p>
-      <w:pPr>
-        <w:numPr>
-          <w:ilvl w:val="0"/>
-          <w:numId w:val="3"/>
-        </w:numPr>
-        <w:spacing w:after="0" w:line="240" w:lineRule="auto"/>
-        <w:ind w:left="540"/>
-        <w:textAlignment w:val="center"/>
-        <w:rPr>
-          <w:rFonts w:ascii="Calibri" w:eastAsia="Times New Roman" w:hAnsi="Calibri" w:cs="Times New Roman"/>
-          <w:color w:val="000000"/>
-        </w:rPr>
-      </w:pPr>
-      <w:r>
-        <w:rPr>
-          <w:rFonts w:ascii="Calibri" w:eastAsia="Times New Roman" w:hAnsi="Calibri" w:cs="Times New Roman"/>
-          <w:color w:val="000000"/>
-        </w:rPr>
-        <w:lastRenderedPageBreak/>
-        <w:t>Have a bunch of really small flat squares whose position is at the origin, but then rotate them by small incremental amounts and then translate them out, so it will look kinda like an actual long thin wall rotating around it</w:t>
-      </w:r>
-    </w:p>
-    <w:p>
-      <w:pPr>
-        <w:spacing w:after="0" w:line="240" w:lineRule="auto"/>
-        <w:rPr>
-          <w:rFonts w:ascii="Calibri" w:eastAsia="Times New Roman" w:hAnsi="Calibri" w:cs="Times New Roman"/>
-          <w:color w:val="000000"/>
-        </w:rPr>
-      </w:pPr>
-      <w:r>
-        <w:rPr>
-          <w:rFonts w:ascii="Calibri" w:eastAsia="Times New Roman" w:hAnsi="Calibri" w:cs="Times New Roman"/>
-          <w:color w:val="000000"/>
-        </w:rPr>
-        <w:t> </w:t>
-      </w:r>
-    </w:p>
-    <w:p>
-      <w:pPr>
-        <w:spacing w:after="0" w:line="240" w:lineRule="auto"/>
-        <w:rPr>
-          <w:rFonts w:ascii="Calibri" w:eastAsia="Times New Roman" w:hAnsi="Calibri" w:cs="Times New Roman"/>
-          <w:color w:val="000000"/>
-        </w:rPr>
-      </w:pPr>
-      <w:r>
-        <w:rPr>
-          <w:rFonts w:ascii="Calibri" w:eastAsia="Times New Roman" w:hAnsi="Calibri" w:cs="Times New Roman"/>
-          <w:color w:val="000000"/>
-        </w:rPr>
-        <w:t> </w:t>
-      </w:r>
-    </w:p>
-    <w:p>
-      <w:pPr>
-        <w:spacing w:after="0" w:line="240" w:lineRule="auto"/>
-        <w:rPr>
-          <w:rFonts w:ascii="Calibri" w:eastAsia="Times New Roman" w:hAnsi="Calibri" w:cs="Times New Roman"/>
-          <w:color w:val="000000"/>
-        </w:rPr>
-      </w:pPr>
+          <w:color w:val="000000"/>
+        </w:rPr>
+      </w:pPr>
+      <w:bookmarkStart w:id="0" w:name="_GoBack"/>
+      <w:bookmarkEnd w:id="0"/>
       <w:r>
         <w:rPr>
           <w:rFonts w:ascii="Calibri" w:eastAsia="Times New Roman" w:hAnsi="Calibri" w:cs="Times New Roman"/>

</xml_diff>

<commit_message>
Bunch of tuning (color of boss changing)
</commit_message>
<xml_diff>
--- a/To Do.docx
+++ b/To Do.docx
@@ -86,16 +86,18 @@
         <w:textAlignment w:val="center"/>
         <w:rPr>
           <w:rFonts w:ascii="Calibri" w:eastAsia="Times New Roman" w:hAnsi="Calibri" w:cs="Times New Roman"/>
-          <w:color w:val="000000"/>
-        </w:rPr>
-      </w:pPr>
-      <w:r>
-        <w:rPr>
-          <w:rFonts w:ascii="Calibri" w:eastAsia="Times New Roman" w:hAnsi="Calibri" w:cs="Times New Roman"/>
           <w:b/>
           <w:bCs/>
           <w:color w:val="000000"/>
         </w:rPr>
+      </w:pPr>
+      <w:r>
+        <w:rPr>
+          <w:rFonts w:ascii="Calibri" w:eastAsia="Times New Roman" w:hAnsi="Calibri" w:cs="Times New Roman"/>
+          <w:b/>
+          <w:bCs/>
+          <w:color w:val="000000"/>
+        </w:rPr>
         <w:t xml:space="preserve">          </w:t>
       </w:r>
       <w:r>
@@ -106,6 +108,26 @@
           <w:color w:val="000000"/>
         </w:rPr>
         <w:t>Change boss color on successive hits</w:t>
+      </w:r>
+    </w:p>
+    <w:p>
+      <w:pPr>
+        <w:spacing w:after="0" w:line="240" w:lineRule="auto"/>
+        <w:ind w:firstLine="540"/>
+        <w:textAlignment w:val="center"/>
+        <w:rPr>
+          <w:rFonts w:ascii="Calibri" w:eastAsia="Times New Roman" w:hAnsi="Calibri" w:cs="Times New Roman"/>
+          <w:color w:val="000000"/>
+        </w:rPr>
+      </w:pPr>
+      <w:r>
+        <w:rPr>
+          <w:rFonts w:ascii="Calibri" w:eastAsia="Times New Roman" w:hAnsi="Calibri" w:cs="Times New Roman"/>
+          <w:b/>
+          <w:bCs/>
+          <w:color w:val="000000"/>
+        </w:rPr>
+        <w:t>LIGHTING</w:t>
       </w:r>
     </w:p>
     <w:p>
@@ -126,44 +148,35 @@
         <w:rPr>
           <w:rFonts w:ascii="Calibri" w:eastAsia="Times New Roman" w:hAnsi="Calibri" w:cs="Times New Roman"/>
           <w:b/>
-          <w:bCs/>
-          <w:color w:val="000000"/>
-        </w:rPr>
-        <w:t>Diagonal rotations</w:t>
+          <w:color w:val="000000"/>
+        </w:rPr>
+        <w:t>sounds</w:t>
       </w:r>
     </w:p>
     <w:p>
       <w:pPr>
-        <w:numPr>
-          <w:ilvl w:val="0"/>
-          <w:numId w:val="2"/>
-        </w:numPr>
         <w:spacing w:after="0" w:line="240" w:lineRule="auto"/>
-        <w:ind w:left="540"/>
         <w:textAlignment w:val="center"/>
         <w:rPr>
           <w:rFonts w:ascii="Calibri" w:eastAsia="Times New Roman" w:hAnsi="Calibri" w:cs="Times New Roman"/>
-          <w:color w:val="000000"/>
-        </w:rPr>
-      </w:pPr>
-      <w:r>
-        <w:rPr>
-          <w:rFonts w:ascii="Calibri" w:eastAsia="Times New Roman" w:hAnsi="Calibri" w:cs="Times New Roman"/>
-          <w:b/>
-          <w:bCs/>
-          <w:color w:val="000000"/>
-        </w:rPr>
-        <w:t>Better meshes for rotation layers, boss, laser, bullets</w:t>
+          <w:b/>
+          <w:color w:val="000000"/>
+        </w:rPr>
+      </w:pPr>
+      <w:r>
+        <w:rPr>
+          <w:rFonts w:ascii="Calibri" w:eastAsia="Times New Roman" w:hAnsi="Calibri" w:cs="Times New Roman"/>
+          <w:b/>
+          <w:color w:val="000000"/>
+          <w:highlight w:val="yellow"/>
+        </w:rPr>
+        <w:t>Minor Stuff:</w:t>
       </w:r>
     </w:p>
     <w:p>
       <w:pPr>
-        <w:numPr>
-          <w:ilvl w:val="0"/>
-          <w:numId w:val="2"/>
-        </w:numPr>
         <w:spacing w:after="0" w:line="240" w:lineRule="auto"/>
-        <w:ind w:left="540"/>
+        <w:ind w:left="720"/>
         <w:textAlignment w:val="center"/>
         <w:rPr>
           <w:rFonts w:ascii="Calibri" w:eastAsia="Times New Roman" w:hAnsi="Calibri" w:cs="Times New Roman"/>
@@ -177,94 +190,7 @@
           <w:bCs/>
           <w:color w:val="000000"/>
         </w:rPr>
-        <w:t>LIGHTING</w:t>
-      </w:r>
-    </w:p>
-    <w:p>
-      <w:pPr>
-        <w:numPr>
-          <w:ilvl w:val="0"/>
-          <w:numId w:val="2"/>
-        </w:numPr>
-        <w:spacing w:after="0" w:line="240" w:lineRule="auto"/>
-        <w:ind w:left="540"/>
-        <w:textAlignment w:val="center"/>
-        <w:rPr>
-          <w:rFonts w:ascii="Calibri" w:eastAsia="Times New Roman" w:hAnsi="Calibri" w:cs="Times New Roman"/>
-          <w:color w:val="000000"/>
-        </w:rPr>
-      </w:pPr>
-      <w:r>
-        <w:rPr>
-          <w:rFonts w:ascii="Calibri" w:eastAsia="Times New Roman" w:hAnsi="Calibri" w:cs="Times New Roman"/>
-          <w:b/>
-          <w:bCs/>
-          <w:i/>
-          <w:color w:val="000000"/>
-        </w:rPr>
-        <w:t xml:space="preserve">2 </w:t>
-      </w:r>
-      <w:r>
-        <w:rPr>
-          <w:rFonts w:ascii="Calibri" w:eastAsia="Times New Roman" w:hAnsi="Calibri" w:cs="Times New Roman"/>
-          <w:b/>
-          <w:bCs/>
-          <w:i/>
-          <w:color w:val="000000"/>
-        </w:rPr>
-        <w:t>Levels</w:t>
-      </w:r>
-      <w:r>
-        <w:rPr>
-          <w:rFonts w:ascii="Calibri" w:eastAsia="Times New Roman" w:hAnsi="Calibri" w:cs="Times New Roman"/>
-          <w:b/>
-          <w:bCs/>
-          <w:color w:val="000000"/>
-        </w:rPr>
-        <w:t>/winning conditions</w:t>
-      </w:r>
-    </w:p>
-    <w:p>
-      <w:pPr>
-        <w:numPr>
-          <w:ilvl w:val="0"/>
-          <w:numId w:val="2"/>
-        </w:numPr>
-        <w:spacing w:after="0" w:line="240" w:lineRule="auto"/>
-        <w:ind w:left="540"/>
-        <w:textAlignment w:val="center"/>
-        <w:rPr>
-          <w:rFonts w:ascii="Calibri" w:eastAsia="Times New Roman" w:hAnsi="Calibri" w:cs="Times New Roman"/>
-          <w:color w:val="000000"/>
-        </w:rPr>
-      </w:pPr>
-      <w:r>
-        <w:rPr>
-          <w:rFonts w:ascii="Calibri" w:eastAsia="Times New Roman" w:hAnsi="Calibri" w:cs="Times New Roman"/>
-          <w:b/>
-          <w:color w:val="000000"/>
-        </w:rPr>
-        <w:t>sounds</w:t>
-      </w:r>
-    </w:p>
-    <w:p>
-      <w:pPr>
-        <w:spacing w:after="0" w:line="240" w:lineRule="auto"/>
-        <w:textAlignment w:val="center"/>
-        <w:rPr>
-          <w:rFonts w:ascii="Calibri" w:eastAsia="Times New Roman" w:hAnsi="Calibri" w:cs="Times New Roman"/>
-          <w:b/>
-          <w:color w:val="000000"/>
-        </w:rPr>
-      </w:pPr>
-      <w:r>
-        <w:rPr>
-          <w:rFonts w:ascii="Calibri" w:eastAsia="Times New Roman" w:hAnsi="Calibri" w:cs="Times New Roman"/>
-          <w:b/>
-          <w:color w:val="000000"/>
-          <w:highlight w:val="yellow"/>
-        </w:rPr>
-        <w:t>Minor Stuff:</w:t>
+        <w:t>Score</w:t>
       </w:r>
     </w:p>
     <w:p>
@@ -283,11 +209,10 @@
       <w:r>
         <w:rPr>
           <w:rFonts w:ascii="Calibri" w:eastAsia="Times New Roman" w:hAnsi="Calibri" w:cs="Times New Roman"/>
-          <w:b/>
           <w:bCs/>
           <w:color w:val="000000"/>
         </w:rPr>
-        <w:t>Splash screen (intro, beat level, beat game)</w:t>
+        <w:t>One-page report about who did what, tools used for graphics and sound, appraisal of project (what’s good and what needs more work)</w:t>
       </w:r>
     </w:p>
     <w:p>
@@ -306,11 +231,9 @@
       <w:r>
         <w:rPr>
           <w:rFonts w:ascii="Calibri" w:eastAsia="Times New Roman" w:hAnsi="Calibri" w:cs="Times New Roman"/>
-          <w:b/>
-          <w:bCs/>
-          <w:color w:val="000000"/>
-        </w:rPr>
-        <w:t>Score</w:t>
+          <w:color w:val="000000"/>
+        </w:rPr>
+        <w:t>Filled-out rubric sheet</w:t>
       </w:r>
     </w:p>
     <w:p>
@@ -323,27 +246,20 @@
         <w:textAlignment w:val="center"/>
         <w:rPr>
           <w:rFonts w:ascii="Calibri" w:eastAsia="Times New Roman" w:hAnsi="Calibri" w:cs="Times New Roman"/>
-          <w:color w:val="000000"/>
-        </w:rPr>
-      </w:pPr>
-      <w:r>
-        <w:rPr>
-          <w:rFonts w:ascii="Calibri" w:eastAsia="Times New Roman" w:hAnsi="Calibri" w:cs="Times New Roman"/>
-          <w:bCs/>
-          <w:color w:val="000000"/>
-        </w:rPr>
-        <w:t xml:space="preserve">Peer </w:t>
-      </w:r>
-      <w:proofErr w:type="spellStart"/>
-      <w:r>
-        <w:rPr>
-          <w:rFonts w:ascii="Calibri" w:eastAsia="Times New Roman" w:hAnsi="Calibri" w:cs="Times New Roman"/>
-          <w:bCs/>
-          <w:color w:val="000000"/>
-        </w:rPr>
-        <w:t>evals</w:t>
-      </w:r>
-      <w:proofErr w:type="spellEnd"/>
+          <w:b/>
+          <w:color w:val="000000"/>
+        </w:rPr>
+      </w:pPr>
+      <w:r>
+        <w:rPr>
+          <w:rFonts w:ascii="Calibri" w:eastAsia="Times New Roman" w:hAnsi="Calibri" w:cs="Times New Roman"/>
+          <w:b/>
+          <w:color w:val="000000"/>
+        </w:rPr>
+        <w:t>Video</w:t>
+      </w:r>
+      <w:bookmarkStart w:id="0" w:name="_GoBack"/>
+      <w:bookmarkEnd w:id="0"/>
     </w:p>
     <w:p>
       <w:pPr>
@@ -355,24 +271,68 @@
         <w:textAlignment w:val="center"/>
         <w:rPr>
           <w:rFonts w:ascii="Calibri" w:eastAsia="Times New Roman" w:hAnsi="Calibri" w:cs="Times New Roman"/>
-          <w:color w:val="000000"/>
-        </w:rPr>
-      </w:pPr>
-      <w:r>
-        <w:rPr>
-          <w:rFonts w:ascii="Calibri" w:eastAsia="Times New Roman" w:hAnsi="Calibri" w:cs="Times New Roman"/>
-          <w:bCs/>
-          <w:color w:val="000000"/>
-        </w:rPr>
-        <w:t>One-page report about who did what, tools used for graphics and sound, appraisal of project (what’s good and what needs more work)</w:t>
+          <w:b/>
+          <w:color w:val="000000"/>
+        </w:rPr>
+      </w:pPr>
+      <w:r>
+        <w:rPr>
+          <w:rFonts w:ascii="Calibri" w:eastAsia="Times New Roman" w:hAnsi="Calibri" w:cs="Times New Roman"/>
+          <w:b/>
+          <w:color w:val="000000"/>
+          <w:highlight w:val="yellow"/>
+        </w:rPr>
+        <w:t xml:space="preserve">1 </w:t>
+      </w:r>
+      <w:proofErr w:type="spellStart"/>
+      <w:r>
+        <w:rPr>
+          <w:rFonts w:ascii="Calibri" w:eastAsia="Times New Roman" w:hAnsi="Calibri" w:cs="Times New Roman"/>
+          <w:b/>
+          <w:color w:val="000000"/>
+          <w:highlight w:val="yellow"/>
+        </w:rPr>
+        <w:t>mesh&amp;texture</w:t>
+      </w:r>
+      <w:proofErr w:type="spellEnd"/>
+      <w:r>
+        <w:rPr>
+          <w:rFonts w:ascii="Calibri" w:eastAsia="Times New Roman" w:hAnsi="Calibri" w:cs="Times New Roman"/>
+          <w:b/>
+          <w:color w:val="000000"/>
+          <w:highlight w:val="yellow"/>
+        </w:rPr>
+        <w:t>/person</w:t>
+      </w:r>
+      <w:r>
+        <w:rPr>
+          <w:rFonts w:ascii="Calibri" w:eastAsia="Times New Roman" w:hAnsi="Calibri" w:cs="Times New Roman"/>
+          <w:b/>
+          <w:color w:val="000000"/>
+        </w:rPr>
+        <w:t>, advanced techniques (</w:t>
+      </w:r>
+      <w:proofErr w:type="spellStart"/>
+      <w:r>
+        <w:rPr>
+          <w:rFonts w:ascii="Calibri" w:eastAsia="Times New Roman" w:hAnsi="Calibri" w:cs="Times New Roman"/>
+          <w:b/>
+          <w:color w:val="000000"/>
+        </w:rPr>
+        <w:t>billboarding</w:t>
+      </w:r>
+      <w:proofErr w:type="spellEnd"/>
+      <w:r>
+        <w:rPr>
+          <w:rFonts w:ascii="Calibri" w:eastAsia="Times New Roman" w:hAnsi="Calibri" w:cs="Times New Roman"/>
+          <w:b/>
+          <w:color w:val="000000"/>
+        </w:rPr>
+        <w:t>, lighting)</w:t>
       </w:r>
     </w:p>
     <w:p>
       <w:pPr>
-        <w:numPr>
-          <w:ilvl w:val="0"/>
-          <w:numId w:val="5"/>
-        </w:numPr>
         <w:spacing w:after="0" w:line="240" w:lineRule="auto"/>
         <w:textAlignment w:val="center"/>
         <w:rPr>
@@ -380,182 +340,70 @@
           <w:color w:val="000000"/>
         </w:rPr>
       </w:pPr>
-      <w:r>
-        <w:rPr>
-          <w:rFonts w:ascii="Calibri" w:eastAsia="Times New Roman" w:hAnsi="Calibri" w:cs="Times New Roman"/>
-          <w:color w:val="000000"/>
-        </w:rPr>
-        <w:t>Filled-out rubric sheet</w:t>
-      </w:r>
     </w:p>
     <w:p>
       <w:pPr>
-        <w:numPr>
-          <w:ilvl w:val="0"/>
-          <w:numId w:val="5"/>
-        </w:numPr>
         <w:spacing w:after="0" w:line="240" w:lineRule="auto"/>
-        <w:textAlignment w:val="center"/>
-        <w:rPr>
-          <w:rFonts w:ascii="Calibri" w:eastAsia="Times New Roman" w:hAnsi="Calibri" w:cs="Times New Roman"/>
-          <w:b/>
-          <w:color w:val="000000"/>
-        </w:rPr>
-      </w:pPr>
-      <w:r>
-        <w:rPr>
-          <w:rFonts w:ascii="Calibri" w:eastAsia="Times New Roman" w:hAnsi="Calibri" w:cs="Times New Roman"/>
-          <w:b/>
-          <w:color w:val="000000"/>
-        </w:rPr>
-        <w:t>Video</w:t>
+        <w:rPr>
+          <w:rFonts w:ascii="Calibri" w:eastAsia="Times New Roman" w:hAnsi="Calibri" w:cs="Times New Roman"/>
+          <w:color w:val="000000"/>
+        </w:rPr>
+      </w:pPr>
+      <w:r>
+        <w:rPr>
+          <w:rFonts w:ascii="Calibri" w:eastAsia="Times New Roman" w:hAnsi="Calibri" w:cs="Times New Roman"/>
+          <w:b/>
+          <w:color w:val="000000"/>
+        </w:rPr>
+        <w:t xml:space="preserve">Idea for player damage: </w:t>
+      </w:r>
+      <w:r>
+        <w:rPr>
+          <w:rFonts w:ascii="Calibri" w:eastAsia="Times New Roman" w:hAnsi="Calibri" w:cs="Times New Roman"/>
+          <w:color w:val="000000"/>
+        </w:rPr>
+        <w:t xml:space="preserve">have a health value between 0 and 100, if the two phi and theta values are close (player is being hit), decrease the health. We’ll have a red quad in front of the camera and set its </w:t>
+      </w:r>
+      <w:r>
+        <w:rPr>
+          <w:rFonts w:ascii="Calibri" w:eastAsia="Times New Roman" w:hAnsi="Calibri" w:cs="Times New Roman"/>
+          <w:i/>
+          <w:color w:val="000000"/>
+        </w:rPr>
+        <w:t xml:space="preserve">transparency </w:t>
+      </w:r>
+      <w:r>
+        <w:rPr>
+          <w:rFonts w:ascii="Calibri" w:eastAsia="Times New Roman" w:hAnsi="Calibri" w:cs="Times New Roman"/>
+          <w:color w:val="000000"/>
+        </w:rPr>
+        <w:t>according to the health value. Have health regenerate when not being hit? (</w:t>
+      </w:r>
+      <w:proofErr w:type="gramStart"/>
+      <w:r>
+        <w:rPr>
+          <w:rFonts w:ascii="Calibri" w:eastAsia="Times New Roman" w:hAnsi="Calibri" w:cs="Times New Roman"/>
+          <w:color w:val="000000"/>
+        </w:rPr>
+        <w:t>might</w:t>
+      </w:r>
+      <w:proofErr w:type="gramEnd"/>
+      <w:r>
+        <w:rPr>
+          <w:rFonts w:ascii="Calibri" w:eastAsia="Times New Roman" w:hAnsi="Calibri" w:cs="Times New Roman"/>
+          <w:color w:val="000000"/>
+        </w:rPr>
+        <w:t xml:space="preserve"> make it too easy)</w:t>
       </w:r>
     </w:p>
     <w:p>
       <w:pPr>
-        <w:numPr>
-          <w:ilvl w:val="0"/>
-          <w:numId w:val="5"/>
-        </w:numPr>
         <w:spacing w:after="0" w:line="240" w:lineRule="auto"/>
-        <w:textAlignment w:val="center"/>
-        <w:rPr>
-          <w:rFonts w:ascii="Calibri" w:eastAsia="Times New Roman" w:hAnsi="Calibri" w:cs="Times New Roman"/>
-          <w:b/>
-          <w:color w:val="000000"/>
-        </w:rPr>
-      </w:pPr>
-      <w:r>
-        <w:rPr>
-          <w:rFonts w:ascii="Calibri" w:eastAsia="Times New Roman" w:hAnsi="Calibri" w:cs="Times New Roman"/>
-          <w:b/>
-          <w:color w:val="000000"/>
-          <w:highlight w:val="yellow"/>
-        </w:rPr>
-        <w:t xml:space="preserve">1 </w:t>
-      </w:r>
-      <w:proofErr w:type="spellStart"/>
-      <w:r>
-        <w:rPr>
-          <w:rFonts w:ascii="Calibri" w:eastAsia="Times New Roman" w:hAnsi="Calibri" w:cs="Times New Roman"/>
-          <w:b/>
-          <w:color w:val="000000"/>
-          <w:highlight w:val="yellow"/>
-        </w:rPr>
-        <w:t>mesh&amp;texture</w:t>
-      </w:r>
-      <w:proofErr w:type="spellEnd"/>
-      <w:r>
-        <w:rPr>
-          <w:rFonts w:ascii="Calibri" w:eastAsia="Times New Roman" w:hAnsi="Calibri" w:cs="Times New Roman"/>
-          <w:b/>
-          <w:color w:val="000000"/>
-          <w:highlight w:val="yellow"/>
-        </w:rPr>
-        <w:t>/person</w:t>
-      </w:r>
-      <w:r>
-        <w:rPr>
-          <w:rFonts w:ascii="Calibri" w:eastAsia="Times New Roman" w:hAnsi="Calibri" w:cs="Times New Roman"/>
-          <w:b/>
-          <w:color w:val="000000"/>
-        </w:rPr>
-        <w:t>, advanced techniques (</w:t>
-      </w:r>
-      <w:proofErr w:type="spellStart"/>
-      <w:r>
-        <w:rPr>
-          <w:rFonts w:ascii="Calibri" w:eastAsia="Times New Roman" w:hAnsi="Calibri" w:cs="Times New Roman"/>
-          <w:b/>
-          <w:color w:val="000000"/>
-        </w:rPr>
-        <w:t>billboarding</w:t>
-      </w:r>
-      <w:proofErr w:type="spellEnd"/>
-      <w:r>
-        <w:rPr>
-          <w:rFonts w:ascii="Calibri" w:eastAsia="Times New Roman" w:hAnsi="Calibri" w:cs="Times New Roman"/>
-          <w:b/>
-          <w:color w:val="000000"/>
-        </w:rPr>
-        <w:t>, lighting)</w:t>
-      </w:r>
-    </w:p>
-    <w:p>
-      <w:pPr>
-        <w:spacing w:after="0" w:line="240" w:lineRule="auto"/>
-        <w:textAlignment w:val="center"/>
-        <w:rPr>
-          <w:rFonts w:ascii="Calibri" w:eastAsia="Times New Roman" w:hAnsi="Calibri" w:cs="Times New Roman"/>
-          <w:color w:val="000000"/>
-        </w:rPr>
-      </w:pPr>
-    </w:p>
-    <w:p>
-      <w:pPr>
-        <w:spacing w:after="0" w:line="240" w:lineRule="auto"/>
-        <w:rPr>
-          <w:rFonts w:ascii="Calibri" w:eastAsia="Times New Roman" w:hAnsi="Calibri" w:cs="Times New Roman"/>
-          <w:color w:val="000000"/>
-        </w:rPr>
-      </w:pPr>
-      <w:r>
-        <w:rPr>
-          <w:rFonts w:ascii="Calibri" w:eastAsia="Times New Roman" w:hAnsi="Calibri" w:cs="Times New Roman"/>
-          <w:b/>
-          <w:color w:val="000000"/>
-        </w:rPr>
-        <w:t xml:space="preserve">Idea for player damage: </w:t>
-      </w:r>
-      <w:r>
-        <w:rPr>
-          <w:rFonts w:ascii="Calibri" w:eastAsia="Times New Roman" w:hAnsi="Calibri" w:cs="Times New Roman"/>
-          <w:color w:val="000000"/>
-        </w:rPr>
-        <w:t xml:space="preserve">have a health value between 0 and 100, if the two phi and theta values are close (player is being hit), decrease the health. We’ll have a red quad in front of the camera and set its </w:t>
-      </w:r>
-      <w:r>
-        <w:rPr>
-          <w:rFonts w:ascii="Calibri" w:eastAsia="Times New Roman" w:hAnsi="Calibri" w:cs="Times New Roman"/>
-          <w:i/>
-          <w:color w:val="000000"/>
-        </w:rPr>
-        <w:t xml:space="preserve">transparency </w:t>
-      </w:r>
-      <w:r>
-        <w:rPr>
-          <w:rFonts w:ascii="Calibri" w:eastAsia="Times New Roman" w:hAnsi="Calibri" w:cs="Times New Roman"/>
-          <w:color w:val="000000"/>
-        </w:rPr>
-        <w:t>according to the health value. Have health regenerate when not being hit? (</w:t>
-      </w:r>
-      <w:proofErr w:type="gramStart"/>
-      <w:r>
-        <w:rPr>
-          <w:rFonts w:ascii="Calibri" w:eastAsia="Times New Roman" w:hAnsi="Calibri" w:cs="Times New Roman"/>
-          <w:color w:val="000000"/>
-        </w:rPr>
-        <w:t>might</w:t>
-      </w:r>
-      <w:proofErr w:type="gramEnd"/>
-      <w:r>
-        <w:rPr>
-          <w:rFonts w:ascii="Calibri" w:eastAsia="Times New Roman" w:hAnsi="Calibri" w:cs="Times New Roman"/>
-          <w:color w:val="000000"/>
-        </w:rPr>
-        <w:t xml:space="preserve"> make it too easy)</w:t>
-      </w:r>
-    </w:p>
-    <w:p>
-      <w:pPr>
-        <w:spacing w:after="0" w:line="240" w:lineRule="auto"/>
-        <w:rPr>
-          <w:rFonts w:ascii="Calibri" w:eastAsia="Times New Roman" w:hAnsi="Calibri" w:cs="Times New Roman"/>
-          <w:color w:val="000000"/>
-        </w:rPr>
-      </w:pPr>
-      <w:bookmarkStart w:id="0" w:name="_GoBack"/>
-      <w:bookmarkEnd w:id="0"/>
+        <w:rPr>
+          <w:rFonts w:ascii="Calibri" w:eastAsia="Times New Roman" w:hAnsi="Calibri" w:cs="Times New Roman"/>
+          <w:color w:val="000000"/>
+        </w:rPr>
+      </w:pPr>
       <w:r>
         <w:rPr>
           <w:rFonts w:ascii="Calibri" w:eastAsia="Times New Roman" w:hAnsi="Calibri" w:cs="Times New Roman"/>

</xml_diff>